<commit_message>
commit after in class 8
</commit_message>
<xml_diff>
--- a/_site/TakeHome_Ex/TakeHome_Ex03/TakeHome_Ex03.docx
+++ b/_site/TakeHome_Ex/TakeHome_Ex03/TakeHome_Ex03.docx
@@ -63,6 +63,14 @@
       </w:pPr>
       <w:r>
         <w:t xml:space="preserve">1 Overview</w:t>
+      </w:r>
+    </w:p>
+    <w:p>
+      <w:pPr>
+        <w:pStyle w:val="FirstParagraph"/>
+      </w:pPr>
+      <w:r>
+        <w:t xml:space="preserve">In this exercise, a comprehensive interactive Shiny dashboard is designed to support the investigative work of journalist Clepper Jessen in the Oceanus community. The dashboard consists of three interactive panels: (1) Communication patterns over time, revealing daily message spikes and frequent contacts; (2) Network analysis, identifying tightly linked groups and key influencers using centrality metrics; and (3) A focused view on Nadia Conti, visualizing her ego-network, illegal ties, and a timeline of confirmed and suspicious events. The interactive system, built with R Shiny, ggplotly, and visNetwork, enables dynamic exploration of relationships and behaviors based on intercepted communications and knowledge graph data.</w:t>
       </w:r>
     </w:p>
     <w:bookmarkEnd w:id="20"/>
@@ -974,9 +982,9 @@
         <w:tblLook w:firstRow="1" w:lastRow="0" w:firstColumn="0" w:lastColumn="0" w:noHBand="0" w:noVBand="0" w:val="0020"/>
       </w:tblPr>
       <w:tblGrid>
-        <w:gridCol w:w="702"/>
-        <w:gridCol w:w="6788"/>
-        <w:gridCol w:w="409"/>
+        <w:gridCol w:w="704"/>
+        <w:gridCol w:w="6785"/>
+        <w:gridCol w:w="410"/>
       </w:tblGrid>
       <w:tr>
         <w:trPr>
@@ -1190,6 +1198,4782 @@
       </w:tr>
     </w:tbl>
     <w:bookmarkEnd w:id="33"/>
+    <w:bookmarkStart w:id="34" w:name="code"/>
+    <w:p>
+      <w:pPr>
+        <w:pStyle w:val="Heading1"/>
+      </w:pPr>
+      <w:r>
+        <w:t xml:space="preserve">3 Code</w:t>
+      </w:r>
+    </w:p>
+    <w:p>
+      <w:pPr>
+        <w:pStyle w:val="Heading2"/>
+      </w:pPr>
+      <w:r>
+        <w:t xml:space="preserve">UI</w:t>
+      </w:r>
+    </w:p>
+    <w:p>
+      <w:pPr>
+        <w:pStyle w:val="SourceCode"/>
+      </w:pPr>
+      <w:r>
+        <w:rPr>
+          <w:rStyle w:val="FunctionTok"/>
+        </w:rPr>
+        <w:t xml:space="preserve">shinyUI</w:t>
+      </w:r>
+      <w:r>
+        <w:rPr>
+          <w:rStyle w:val="NormalTok"/>
+        </w:rPr>
+        <w:t xml:space="preserve">(</w:t>
+      </w:r>
+      <w:r>
+        <w:br/>
+      </w:r>
+      <w:r>
+        <w:rPr>
+          <w:rStyle w:val="NormalTok"/>
+        </w:rPr>
+        <w:t xml:space="preserve">  </w:t>
+      </w:r>
+      <w:r>
+        <w:rPr>
+          <w:rStyle w:val="FunctionTok"/>
+        </w:rPr>
+        <w:t xml:space="preserve">fluidPage</w:t>
+      </w:r>
+      <w:r>
+        <w:rPr>
+          <w:rStyle w:val="NormalTok"/>
+        </w:rPr>
+        <w:t xml:space="preserve">(</w:t>
+      </w:r>
+      <w:r>
+        <w:br/>
+      </w:r>
+      <w:r>
+        <w:rPr>
+          <w:rStyle w:val="NormalTok"/>
+        </w:rPr>
+        <w:t xml:space="preserve">    </w:t>
+      </w:r>
+      <w:r>
+        <w:rPr>
+          <w:rStyle w:val="FunctionTok"/>
+        </w:rPr>
+        <w:t xml:space="preserve">titlePanel</w:t>
+      </w:r>
+      <w:r>
+        <w:rPr>
+          <w:rStyle w:val="NormalTok"/>
+        </w:rPr>
+        <w:t xml:space="preserve">(</w:t>
+      </w:r>
+      <w:r>
+        <w:rPr>
+          <w:rStyle w:val="StringTok"/>
+        </w:rPr>
+        <w:t xml:space="preserve">"Take-Home Exercise 3 — Full Dashboard"</w:t>
+      </w:r>
+      <w:r>
+        <w:rPr>
+          <w:rStyle w:val="NormalTok"/>
+        </w:rPr>
+        <w:t xml:space="preserve">),</w:t>
+      </w:r>
+      <w:r>
+        <w:br/>
+      </w:r>
+      <w:r>
+        <w:rPr>
+          <w:rStyle w:val="NormalTok"/>
+        </w:rPr>
+        <w:t xml:space="preserve">    </w:t>
+      </w:r>
+      <w:r>
+        <w:br/>
+      </w:r>
+      <w:r>
+        <w:rPr>
+          <w:rStyle w:val="NormalTok"/>
+        </w:rPr>
+        <w:t xml:space="preserve">    </w:t>
+      </w:r>
+      <w:r>
+        <w:rPr>
+          <w:rStyle w:val="FunctionTok"/>
+        </w:rPr>
+        <w:t xml:space="preserve">sidebarLayout</w:t>
+      </w:r>
+      <w:r>
+        <w:rPr>
+          <w:rStyle w:val="NormalTok"/>
+        </w:rPr>
+        <w:t xml:space="preserve">(</w:t>
+      </w:r>
+      <w:r>
+        <w:br/>
+      </w:r>
+      <w:r>
+        <w:rPr>
+          <w:rStyle w:val="NormalTok"/>
+        </w:rPr>
+        <w:t xml:space="preserve">      </w:t>
+      </w:r>
+      <w:r>
+        <w:rPr>
+          <w:rStyle w:val="FunctionTok"/>
+        </w:rPr>
+        <w:t xml:space="preserve">sidebarPanel</w:t>
+      </w:r>
+      <w:r>
+        <w:rPr>
+          <w:rStyle w:val="NormalTok"/>
+        </w:rPr>
+        <w:t xml:space="preserve">(</w:t>
+      </w:r>
+      <w:r>
+        <w:br/>
+      </w:r>
+      <w:r>
+        <w:rPr>
+          <w:rStyle w:val="NormalTok"/>
+        </w:rPr>
+        <w:t xml:space="preserve">        </w:t>
+      </w:r>
+      <w:r>
+        <w:rPr>
+          <w:rStyle w:val="FunctionTok"/>
+        </w:rPr>
+        <w:t xml:space="preserve">airDatepickerInput</w:t>
+      </w:r>
+      <w:r>
+        <w:rPr>
+          <w:rStyle w:val="NormalTok"/>
+        </w:rPr>
+        <w:t xml:space="preserve">(</w:t>
+      </w:r>
+      <w:r>
+        <w:rPr>
+          <w:rStyle w:val="StringTok"/>
+        </w:rPr>
+        <w:t xml:space="preserve">"dateRange"</w:t>
+      </w:r>
+      <w:r>
+        <w:rPr>
+          <w:rStyle w:val="NormalTok"/>
+        </w:rPr>
+        <w:t xml:space="preserve">, </w:t>
+      </w:r>
+      <w:r>
+        <w:rPr>
+          <w:rStyle w:val="StringTok"/>
+        </w:rPr>
+        <w:t xml:space="preserve">"Select Date Range:"</w:t>
+      </w:r>
+      <w:r>
+        <w:rPr>
+          <w:rStyle w:val="NormalTok"/>
+        </w:rPr>
+        <w:t xml:space="preserve">, </w:t>
+      </w:r>
+      <w:r>
+        <w:rPr>
+          <w:rStyle w:val="AttributeTok"/>
+        </w:rPr>
+        <w:t xml:space="preserve">range =</w:t>
+      </w:r>
+      <w:r>
+        <w:rPr>
+          <w:rStyle w:val="NormalTok"/>
+        </w:rPr>
+        <w:t xml:space="preserve"> </w:t>
+      </w:r>
+      <w:r>
+        <w:rPr>
+          <w:rStyle w:val="ConstantTok"/>
+        </w:rPr>
+        <w:t xml:space="preserve">TRUE</w:t>
+      </w:r>
+      <w:r>
+        <w:rPr>
+          <w:rStyle w:val="NormalTok"/>
+        </w:rPr>
+        <w:t xml:space="preserve">,</w:t>
+      </w:r>
+      <w:r>
+        <w:br/>
+      </w:r>
+      <w:r>
+        <w:rPr>
+          <w:rStyle w:val="NormalTok"/>
+        </w:rPr>
+        <w:t xml:space="preserve">          </w:t>
+      </w:r>
+      <w:r>
+        <w:rPr>
+          <w:rStyle w:val="AttributeTok"/>
+        </w:rPr>
+        <w:t xml:space="preserve">value =</w:t>
+      </w:r>
+      <w:r>
+        <w:rPr>
+          <w:rStyle w:val="NormalTok"/>
+        </w:rPr>
+        <w:t xml:space="preserve"> </w:t>
+      </w:r>
+      <w:r>
+        <w:rPr>
+          <w:rStyle w:val="FunctionTok"/>
+        </w:rPr>
+        <w:t xml:space="preserve">c</w:t>
+      </w:r>
+      <w:r>
+        <w:rPr>
+          <w:rStyle w:val="NormalTok"/>
+        </w:rPr>
+        <w:t xml:space="preserve">(</w:t>
+      </w:r>
+      <w:r>
+        <w:rPr>
+          <w:rStyle w:val="FunctionTok"/>
+        </w:rPr>
+        <w:t xml:space="preserve">as.Date</w:t>
+      </w:r>
+      <w:r>
+        <w:rPr>
+          <w:rStyle w:val="NormalTok"/>
+        </w:rPr>
+        <w:t xml:space="preserve">(</w:t>
+      </w:r>
+      <w:r>
+        <w:rPr>
+          <w:rStyle w:val="StringTok"/>
+        </w:rPr>
+        <w:t xml:space="preserve">"2040-10-05"</w:t>
+      </w:r>
+      <w:r>
+        <w:rPr>
+          <w:rStyle w:val="NormalTok"/>
+        </w:rPr>
+        <w:t xml:space="preserve">), </w:t>
+      </w:r>
+      <w:r>
+        <w:rPr>
+          <w:rStyle w:val="FunctionTok"/>
+        </w:rPr>
+        <w:t xml:space="preserve">as.Date</w:t>
+      </w:r>
+      <w:r>
+        <w:rPr>
+          <w:rStyle w:val="NormalTok"/>
+        </w:rPr>
+        <w:t xml:space="preserve">(</w:t>
+      </w:r>
+      <w:r>
+        <w:rPr>
+          <w:rStyle w:val="StringTok"/>
+        </w:rPr>
+        <w:t xml:space="preserve">"2040-10-14"</w:t>
+      </w:r>
+      <w:r>
+        <w:rPr>
+          <w:rStyle w:val="NormalTok"/>
+        </w:rPr>
+        <w:t xml:space="preserve">)),</w:t>
+      </w:r>
+      <w:r>
+        <w:br/>
+      </w:r>
+      <w:r>
+        <w:rPr>
+          <w:rStyle w:val="NormalTok"/>
+        </w:rPr>
+        <w:t xml:space="preserve">          </w:t>
+      </w:r>
+      <w:r>
+        <w:rPr>
+          <w:rStyle w:val="AttributeTok"/>
+        </w:rPr>
+        <w:t xml:space="preserve">minDate =</w:t>
+      </w:r>
+      <w:r>
+        <w:rPr>
+          <w:rStyle w:val="NormalTok"/>
+        </w:rPr>
+        <w:t xml:space="preserve"> </w:t>
+      </w:r>
+      <w:r>
+        <w:rPr>
+          <w:rStyle w:val="FunctionTok"/>
+        </w:rPr>
+        <w:t xml:space="preserve">as.Date</w:t>
+      </w:r>
+      <w:r>
+        <w:rPr>
+          <w:rStyle w:val="NormalTok"/>
+        </w:rPr>
+        <w:t xml:space="preserve">(</w:t>
+      </w:r>
+      <w:r>
+        <w:rPr>
+          <w:rStyle w:val="StringTok"/>
+        </w:rPr>
+        <w:t xml:space="preserve">"2040-10-01"</w:t>
+      </w:r>
+      <w:r>
+        <w:rPr>
+          <w:rStyle w:val="NormalTok"/>
+        </w:rPr>
+        <w:t xml:space="preserve">), </w:t>
+      </w:r>
+      <w:r>
+        <w:rPr>
+          <w:rStyle w:val="AttributeTok"/>
+        </w:rPr>
+        <w:t xml:space="preserve">maxDate =</w:t>
+      </w:r>
+      <w:r>
+        <w:rPr>
+          <w:rStyle w:val="NormalTok"/>
+        </w:rPr>
+        <w:t xml:space="preserve"> </w:t>
+      </w:r>
+      <w:r>
+        <w:rPr>
+          <w:rStyle w:val="FunctionTok"/>
+        </w:rPr>
+        <w:t xml:space="preserve">as.Date</w:t>
+      </w:r>
+      <w:r>
+        <w:rPr>
+          <w:rStyle w:val="NormalTok"/>
+        </w:rPr>
+        <w:t xml:space="preserve">(</w:t>
+      </w:r>
+      <w:r>
+        <w:rPr>
+          <w:rStyle w:val="StringTok"/>
+        </w:rPr>
+        <w:t xml:space="preserve">"2040-10-31"</w:t>
+      </w:r>
+      <w:r>
+        <w:rPr>
+          <w:rStyle w:val="NormalTok"/>
+        </w:rPr>
+        <w:t xml:space="preserve">)),</w:t>
+      </w:r>
+      <w:r>
+        <w:br/>
+      </w:r>
+      <w:r>
+        <w:rPr>
+          <w:rStyle w:val="NormalTok"/>
+        </w:rPr>
+        <w:t xml:space="preserve">        </w:t>
+      </w:r>
+      <w:r>
+        <w:br/>
+      </w:r>
+      <w:r>
+        <w:rPr>
+          <w:rStyle w:val="NormalTok"/>
+        </w:rPr>
+        <w:t xml:space="preserve">        </w:t>
+      </w:r>
+      <w:r>
+        <w:rPr>
+          <w:rStyle w:val="FunctionTok"/>
+        </w:rPr>
+        <w:t xml:space="preserve">pickerInput</w:t>
+      </w:r>
+      <w:r>
+        <w:rPr>
+          <w:rStyle w:val="NormalTok"/>
+        </w:rPr>
+        <w:t xml:space="preserve">(</w:t>
+      </w:r>
+      <w:r>
+        <w:rPr>
+          <w:rStyle w:val="StringTok"/>
+        </w:rPr>
+        <w:t xml:space="preserve">"eventType"</w:t>
+      </w:r>
+      <w:r>
+        <w:rPr>
+          <w:rStyle w:val="NormalTok"/>
+        </w:rPr>
+        <w:t xml:space="preserve">, </w:t>
+      </w:r>
+      <w:r>
+        <w:rPr>
+          <w:rStyle w:val="StringTok"/>
+        </w:rPr>
+        <w:t xml:space="preserve">"Select Event Types:"</w:t>
+      </w:r>
+      <w:r>
+        <w:rPr>
+          <w:rStyle w:val="NormalTok"/>
+        </w:rPr>
+        <w:t xml:space="preserve">, </w:t>
+      </w:r>
+      <w:r>
+        <w:br/>
+      </w:r>
+      <w:r>
+        <w:rPr>
+          <w:rStyle w:val="NormalTok"/>
+        </w:rPr>
+        <w:t xml:space="preserve">          </w:t>
+      </w:r>
+      <w:r>
+        <w:rPr>
+          <w:rStyle w:val="AttributeTok"/>
+        </w:rPr>
+        <w:t xml:space="preserve">choices =</w:t>
+      </w:r>
+      <w:r>
+        <w:rPr>
+          <w:rStyle w:val="NormalTok"/>
+        </w:rPr>
+        <w:t xml:space="preserve"> </w:t>
+      </w:r>
+      <w:r>
+        <w:rPr>
+          <w:rStyle w:val="FunctionTok"/>
+        </w:rPr>
+        <w:t xml:space="preserve">c</w:t>
+      </w:r>
+      <w:r>
+        <w:rPr>
+          <w:rStyle w:val="NormalTok"/>
+        </w:rPr>
+        <w:t xml:space="preserve">(</w:t>
+      </w:r>
+      <w:r>
+        <w:rPr>
+          <w:rStyle w:val="StringTok"/>
+        </w:rPr>
+        <w:t xml:space="preserve">"AccessPermission"</w:t>
+      </w:r>
+      <w:r>
+        <w:rPr>
+          <w:rStyle w:val="NormalTok"/>
+        </w:rPr>
+        <w:t xml:space="preserve">, </w:t>
+      </w:r>
+      <w:r>
+        <w:rPr>
+          <w:rStyle w:val="StringTok"/>
+        </w:rPr>
+        <w:t xml:space="preserve">"Bribery"</w:t>
+      </w:r>
+      <w:r>
+        <w:rPr>
+          <w:rStyle w:val="NormalTok"/>
+        </w:rPr>
+        <w:t xml:space="preserve">, </w:t>
+      </w:r>
+      <w:r>
+        <w:rPr>
+          <w:rStyle w:val="StringTok"/>
+        </w:rPr>
+        <w:t xml:space="preserve">"Payment"</w:t>
+      </w:r>
+      <w:r>
+        <w:rPr>
+          <w:rStyle w:val="NormalTok"/>
+        </w:rPr>
+        <w:t xml:space="preserve">, </w:t>
+      </w:r>
+      <w:r>
+        <w:rPr>
+          <w:rStyle w:val="StringTok"/>
+        </w:rPr>
+        <w:t xml:space="preserve">"Communication"</w:t>
+      </w:r>
+      <w:r>
+        <w:rPr>
+          <w:rStyle w:val="NormalTok"/>
+        </w:rPr>
+        <w:t xml:space="preserve">, </w:t>
+      </w:r>
+      <w:r>
+        <w:rPr>
+          <w:rStyle w:val="StringTok"/>
+        </w:rPr>
+        <w:t xml:space="preserve">"Coordination"</w:t>
+      </w:r>
+      <w:r>
+        <w:rPr>
+          <w:rStyle w:val="NormalTok"/>
+        </w:rPr>
+        <w:t xml:space="preserve">),</w:t>
+      </w:r>
+      <w:r>
+        <w:br/>
+      </w:r>
+      <w:r>
+        <w:rPr>
+          <w:rStyle w:val="NormalTok"/>
+        </w:rPr>
+        <w:t xml:space="preserve">          </w:t>
+      </w:r>
+      <w:r>
+        <w:rPr>
+          <w:rStyle w:val="AttributeTok"/>
+        </w:rPr>
+        <w:t xml:space="preserve">multiple =</w:t>
+      </w:r>
+      <w:r>
+        <w:rPr>
+          <w:rStyle w:val="NormalTok"/>
+        </w:rPr>
+        <w:t xml:space="preserve"> </w:t>
+      </w:r>
+      <w:r>
+        <w:rPr>
+          <w:rStyle w:val="ConstantTok"/>
+        </w:rPr>
+        <w:t xml:space="preserve">TRUE</w:t>
+      </w:r>
+      <w:r>
+        <w:rPr>
+          <w:rStyle w:val="NormalTok"/>
+        </w:rPr>
+        <w:t xml:space="preserve">,</w:t>
+      </w:r>
+      <w:r>
+        <w:br/>
+      </w:r>
+      <w:r>
+        <w:rPr>
+          <w:rStyle w:val="NormalTok"/>
+        </w:rPr>
+        <w:t xml:space="preserve">          </w:t>
+      </w:r>
+      <w:r>
+        <w:rPr>
+          <w:rStyle w:val="AttributeTok"/>
+        </w:rPr>
+        <w:t xml:space="preserve">selected =</w:t>
+      </w:r>
+      <w:r>
+        <w:rPr>
+          <w:rStyle w:val="NormalTok"/>
+        </w:rPr>
+        <w:t xml:space="preserve"> </w:t>
+      </w:r>
+      <w:r>
+        <w:rPr>
+          <w:rStyle w:val="FunctionTok"/>
+        </w:rPr>
+        <w:t xml:space="preserve">c</w:t>
+      </w:r>
+      <w:r>
+        <w:rPr>
+          <w:rStyle w:val="NormalTok"/>
+        </w:rPr>
+        <w:t xml:space="preserve">(</w:t>
+      </w:r>
+      <w:r>
+        <w:rPr>
+          <w:rStyle w:val="StringTok"/>
+        </w:rPr>
+        <w:t xml:space="preserve">"AccessPermission"</w:t>
+      </w:r>
+      <w:r>
+        <w:rPr>
+          <w:rStyle w:val="NormalTok"/>
+        </w:rPr>
+        <w:t xml:space="preserve">, </w:t>
+      </w:r>
+      <w:r>
+        <w:rPr>
+          <w:rStyle w:val="StringTok"/>
+        </w:rPr>
+        <w:t xml:space="preserve">"Bribery"</w:t>
+      </w:r>
+      <w:r>
+        <w:rPr>
+          <w:rStyle w:val="NormalTok"/>
+        </w:rPr>
+        <w:t xml:space="preserve">, </w:t>
+      </w:r>
+      <w:r>
+        <w:rPr>
+          <w:rStyle w:val="StringTok"/>
+        </w:rPr>
+        <w:t xml:space="preserve">"Payment"</w:t>
+      </w:r>
+      <w:r>
+        <w:rPr>
+          <w:rStyle w:val="NormalTok"/>
+        </w:rPr>
+        <w:t xml:space="preserve">, </w:t>
+      </w:r>
+      <w:r>
+        <w:rPr>
+          <w:rStyle w:val="StringTok"/>
+        </w:rPr>
+        <w:t xml:space="preserve">"Communication"</w:t>
+      </w:r>
+      <w:r>
+        <w:rPr>
+          <w:rStyle w:val="NormalTok"/>
+        </w:rPr>
+        <w:t xml:space="preserve">, </w:t>
+      </w:r>
+      <w:r>
+        <w:rPr>
+          <w:rStyle w:val="StringTok"/>
+        </w:rPr>
+        <w:t xml:space="preserve">"Coordination"</w:t>
+      </w:r>
+      <w:r>
+        <w:rPr>
+          <w:rStyle w:val="NormalTok"/>
+        </w:rPr>
+        <w:t xml:space="preserve">),</w:t>
+      </w:r>
+      <w:r>
+        <w:br/>
+      </w:r>
+      <w:r>
+        <w:rPr>
+          <w:rStyle w:val="NormalTok"/>
+        </w:rPr>
+        <w:t xml:space="preserve">          </w:t>
+      </w:r>
+      <w:r>
+        <w:rPr>
+          <w:rStyle w:val="AttributeTok"/>
+        </w:rPr>
+        <w:t xml:space="preserve">options =</w:t>
+      </w:r>
+      <w:r>
+        <w:rPr>
+          <w:rStyle w:val="NormalTok"/>
+        </w:rPr>
+        <w:t xml:space="preserve"> </w:t>
+      </w:r>
+      <w:r>
+        <w:rPr>
+          <w:rStyle w:val="FunctionTok"/>
+        </w:rPr>
+        <w:t xml:space="preserve">list</w:t>
+      </w:r>
+      <w:r>
+        <w:rPr>
+          <w:rStyle w:val="NormalTok"/>
+        </w:rPr>
+        <w:t xml:space="preserve">(</w:t>
+      </w:r>
+      <w:r>
+        <w:rPr>
+          <w:rStyle w:val="StringTok"/>
+        </w:rPr>
+        <w:t xml:space="preserve">`</w:t>
+      </w:r>
+      <w:r>
+        <w:rPr>
+          <w:rStyle w:val="AttributeTok"/>
+        </w:rPr>
+        <w:t xml:space="preserve">actions-box</w:t>
+      </w:r>
+      <w:r>
+        <w:rPr>
+          <w:rStyle w:val="StringTok"/>
+        </w:rPr>
+        <w:t xml:space="preserve">`</w:t>
+      </w:r>
+      <w:r>
+        <w:rPr>
+          <w:rStyle w:val="NormalTok"/>
+        </w:rPr>
+        <w:t xml:space="preserve"> </w:t>
+      </w:r>
+      <w:r>
+        <w:rPr>
+          <w:rStyle w:val="OtherTok"/>
+        </w:rPr>
+        <w:t xml:space="preserve">=</w:t>
+      </w:r>
+      <w:r>
+        <w:rPr>
+          <w:rStyle w:val="NormalTok"/>
+        </w:rPr>
+        <w:t xml:space="preserve"> </w:t>
+      </w:r>
+      <w:r>
+        <w:rPr>
+          <w:rStyle w:val="ConstantTok"/>
+        </w:rPr>
+        <w:t xml:space="preserve">TRUE</w:t>
+      </w:r>
+      <w:r>
+        <w:rPr>
+          <w:rStyle w:val="NormalTok"/>
+        </w:rPr>
+        <w:t xml:space="preserve">, </w:t>
+      </w:r>
+      <w:r>
+        <w:rPr>
+          <w:rStyle w:val="StringTok"/>
+        </w:rPr>
+        <w:t xml:space="preserve">`</w:t>
+      </w:r>
+      <w:r>
+        <w:rPr>
+          <w:rStyle w:val="AttributeTok"/>
+        </w:rPr>
+        <w:t xml:space="preserve">live-search</w:t>
+      </w:r>
+      <w:r>
+        <w:rPr>
+          <w:rStyle w:val="StringTok"/>
+        </w:rPr>
+        <w:t xml:space="preserve">`</w:t>
+      </w:r>
+      <w:r>
+        <w:rPr>
+          <w:rStyle w:val="NormalTok"/>
+        </w:rPr>
+        <w:t xml:space="preserve"> </w:t>
+      </w:r>
+      <w:r>
+        <w:rPr>
+          <w:rStyle w:val="OtherTok"/>
+        </w:rPr>
+        <w:t xml:space="preserve">=</w:t>
+      </w:r>
+      <w:r>
+        <w:rPr>
+          <w:rStyle w:val="NormalTok"/>
+        </w:rPr>
+        <w:t xml:space="preserve"> </w:t>
+      </w:r>
+      <w:r>
+        <w:rPr>
+          <w:rStyle w:val="ConstantTok"/>
+        </w:rPr>
+        <w:t xml:space="preserve">TRUE</w:t>
+      </w:r>
+      <w:r>
+        <w:rPr>
+          <w:rStyle w:val="NormalTok"/>
+        </w:rPr>
+        <w:t xml:space="preserve">)),</w:t>
+      </w:r>
+      <w:r>
+        <w:br/>
+      </w:r>
+      <w:r>
+        <w:rPr>
+          <w:rStyle w:val="NormalTok"/>
+        </w:rPr>
+        <w:t xml:space="preserve">        </w:t>
+      </w:r>
+      <w:r>
+        <w:br/>
+      </w:r>
+      <w:r>
+        <w:rPr>
+          <w:rStyle w:val="NormalTok"/>
+        </w:rPr>
+        <w:t xml:space="preserve">        </w:t>
+      </w:r>
+      <w:r>
+        <w:rPr>
+          <w:rStyle w:val="FunctionTok"/>
+        </w:rPr>
+        <w:t xml:space="preserve">downloadButton</w:t>
+      </w:r>
+      <w:r>
+        <w:rPr>
+          <w:rStyle w:val="NormalTok"/>
+        </w:rPr>
+        <w:t xml:space="preserve">(</w:t>
+      </w:r>
+      <w:r>
+        <w:rPr>
+          <w:rStyle w:val="StringTok"/>
+        </w:rPr>
+        <w:t xml:space="preserve">"download_filtered"</w:t>
+      </w:r>
+      <w:r>
+        <w:rPr>
+          <w:rStyle w:val="NormalTok"/>
+        </w:rPr>
+        <w:t xml:space="preserve">, </w:t>
+      </w:r>
+      <w:r>
+        <w:rPr>
+          <w:rStyle w:val="StringTok"/>
+        </w:rPr>
+        <w:t xml:space="preserve">"Download Filtered Timeline Data"</w:t>
+      </w:r>
+      <w:r>
+        <w:rPr>
+          <w:rStyle w:val="NormalTok"/>
+        </w:rPr>
+        <w:t xml:space="preserve">)</w:t>
+      </w:r>
+      <w:r>
+        <w:br/>
+      </w:r>
+      <w:r>
+        <w:rPr>
+          <w:rStyle w:val="NormalTok"/>
+        </w:rPr>
+        <w:t xml:space="preserve">      ),</w:t>
+      </w:r>
+      <w:r>
+        <w:br/>
+      </w:r>
+      <w:r>
+        <w:rPr>
+          <w:rStyle w:val="NormalTok"/>
+        </w:rPr>
+        <w:t xml:space="preserve">      </w:t>
+      </w:r>
+      <w:r>
+        <w:br/>
+      </w:r>
+      <w:r>
+        <w:rPr>
+          <w:rStyle w:val="NormalTok"/>
+        </w:rPr>
+        <w:t xml:space="preserve">      </w:t>
+      </w:r>
+      <w:r>
+        <w:rPr>
+          <w:rStyle w:val="FunctionTok"/>
+        </w:rPr>
+        <w:t xml:space="preserve">mainPanel</w:t>
+      </w:r>
+      <w:r>
+        <w:rPr>
+          <w:rStyle w:val="NormalTok"/>
+        </w:rPr>
+        <w:t xml:space="preserve">(</w:t>
+      </w:r>
+      <w:r>
+        <w:br/>
+      </w:r>
+      <w:r>
+        <w:rPr>
+          <w:rStyle w:val="NormalTok"/>
+        </w:rPr>
+        <w:t xml:space="preserve">        </w:t>
+      </w:r>
+      <w:r>
+        <w:rPr>
+          <w:rStyle w:val="FunctionTok"/>
+        </w:rPr>
+        <w:t xml:space="preserve">tabsetPanel</w:t>
+      </w:r>
+      <w:r>
+        <w:rPr>
+          <w:rStyle w:val="NormalTok"/>
+        </w:rPr>
+        <w:t xml:space="preserve">(</w:t>
+      </w:r>
+      <w:r>
+        <w:br/>
+      </w:r>
+      <w:r>
+        <w:rPr>
+          <w:rStyle w:val="NormalTok"/>
+        </w:rPr>
+        <w:t xml:space="preserve">          </w:t>
+      </w:r>
+      <w:r>
+        <w:rPr>
+          <w:rStyle w:val="FunctionTok"/>
+        </w:rPr>
+        <w:t xml:space="preserve">tabPanel</w:t>
+      </w:r>
+      <w:r>
+        <w:rPr>
+          <w:rStyle w:val="NormalTok"/>
+        </w:rPr>
+        <w:t xml:space="preserve">(</w:t>
+      </w:r>
+      <w:r>
+        <w:rPr>
+          <w:rStyle w:val="StringTok"/>
+        </w:rPr>
+        <w:t xml:space="preserve">"Communication Pattern"</w:t>
+      </w:r>
+      <w:r>
+        <w:rPr>
+          <w:rStyle w:val="NormalTok"/>
+        </w:rPr>
+        <w:t xml:space="preserve">, </w:t>
+      </w:r>
+      <w:r>
+        <w:rPr>
+          <w:rStyle w:val="FunctionTok"/>
+        </w:rPr>
+        <w:t xml:space="preserve">plotlyOutput</w:t>
+      </w:r>
+      <w:r>
+        <w:rPr>
+          <w:rStyle w:val="NormalTok"/>
+        </w:rPr>
+        <w:t xml:space="preserve">(</w:t>
+      </w:r>
+      <w:r>
+        <w:rPr>
+          <w:rStyle w:val="StringTok"/>
+        </w:rPr>
+        <w:t xml:space="preserve">"commPlot"</w:t>
+      </w:r>
+      <w:r>
+        <w:rPr>
+          <w:rStyle w:val="NormalTok"/>
+        </w:rPr>
+        <w:t xml:space="preserve">)),</w:t>
+      </w:r>
+      <w:r>
+        <w:br/>
+      </w:r>
+      <w:r>
+        <w:rPr>
+          <w:rStyle w:val="NormalTok"/>
+        </w:rPr>
+        <w:t xml:space="preserve">          </w:t>
+      </w:r>
+      <w:r>
+        <w:rPr>
+          <w:rStyle w:val="FunctionTok"/>
+        </w:rPr>
+        <w:t xml:space="preserve">tabPanel</w:t>
+      </w:r>
+      <w:r>
+        <w:rPr>
+          <w:rStyle w:val="NormalTok"/>
+        </w:rPr>
+        <w:t xml:space="preserve">(</w:t>
+      </w:r>
+      <w:r>
+        <w:rPr>
+          <w:rStyle w:val="StringTok"/>
+        </w:rPr>
+        <w:t xml:space="preserve">"Network Analysis"</w:t>
+      </w:r>
+      <w:r>
+        <w:rPr>
+          <w:rStyle w:val="NormalTok"/>
+        </w:rPr>
+        <w:t xml:space="preserve">, </w:t>
+      </w:r>
+      <w:r>
+        <w:rPr>
+          <w:rStyle w:val="FunctionTok"/>
+        </w:rPr>
+        <w:t xml:space="preserve">visNetworkOutput</w:t>
+      </w:r>
+      <w:r>
+        <w:rPr>
+          <w:rStyle w:val="NormalTok"/>
+        </w:rPr>
+        <w:t xml:space="preserve">(</w:t>
+      </w:r>
+      <w:r>
+        <w:rPr>
+          <w:rStyle w:val="StringTok"/>
+        </w:rPr>
+        <w:t xml:space="preserve">"networkPlot"</w:t>
+      </w:r>
+      <w:r>
+        <w:rPr>
+          <w:rStyle w:val="NormalTok"/>
+        </w:rPr>
+        <w:t xml:space="preserve">)),</w:t>
+      </w:r>
+      <w:r>
+        <w:br/>
+      </w:r>
+      <w:r>
+        <w:rPr>
+          <w:rStyle w:val="NormalTok"/>
+        </w:rPr>
+        <w:t xml:space="preserve">          </w:t>
+      </w:r>
+      <w:r>
+        <w:rPr>
+          <w:rStyle w:val="FunctionTok"/>
+        </w:rPr>
+        <w:t xml:space="preserve">tabPanel</w:t>
+      </w:r>
+      <w:r>
+        <w:rPr>
+          <w:rStyle w:val="NormalTok"/>
+        </w:rPr>
+        <w:t xml:space="preserve">(</w:t>
+      </w:r>
+      <w:r>
+        <w:rPr>
+          <w:rStyle w:val="StringTok"/>
+        </w:rPr>
+        <w:t xml:space="preserve">"Nadia Conti's Illegal Activities"</w:t>
+      </w:r>
+      <w:r>
+        <w:rPr>
+          <w:rStyle w:val="NormalTok"/>
+        </w:rPr>
+        <w:t xml:space="preserve">, </w:t>
+      </w:r>
+      <w:r>
+        <w:br/>
+      </w:r>
+      <w:r>
+        <w:rPr>
+          <w:rStyle w:val="NormalTok"/>
+        </w:rPr>
+        <w:t xml:space="preserve">            </w:t>
+      </w:r>
+      <w:r>
+        <w:rPr>
+          <w:rStyle w:val="FunctionTok"/>
+        </w:rPr>
+        <w:t xml:space="preserve">visNetworkOutput</w:t>
+      </w:r>
+      <w:r>
+        <w:rPr>
+          <w:rStyle w:val="NormalTok"/>
+        </w:rPr>
+        <w:t xml:space="preserve">(</w:t>
+      </w:r>
+      <w:r>
+        <w:rPr>
+          <w:rStyle w:val="StringTok"/>
+        </w:rPr>
+        <w:t xml:space="preserve">"illegalNetworkPlot"</w:t>
+      </w:r>
+      <w:r>
+        <w:rPr>
+          <w:rStyle w:val="NormalTok"/>
+        </w:rPr>
+        <w:t xml:space="preserve">),</w:t>
+      </w:r>
+      <w:r>
+        <w:br/>
+      </w:r>
+      <w:r>
+        <w:rPr>
+          <w:rStyle w:val="NormalTok"/>
+        </w:rPr>
+        <w:t xml:space="preserve">            </w:t>
+      </w:r>
+      <w:r>
+        <w:rPr>
+          <w:rStyle w:val="FunctionTok"/>
+        </w:rPr>
+        <w:t xml:space="preserve">plotlyOutput</w:t>
+      </w:r>
+      <w:r>
+        <w:rPr>
+          <w:rStyle w:val="NormalTok"/>
+        </w:rPr>
+        <w:t xml:space="preserve">(</w:t>
+      </w:r>
+      <w:r>
+        <w:rPr>
+          <w:rStyle w:val="StringTok"/>
+        </w:rPr>
+        <w:t xml:space="preserve">"betweennessPlot"</w:t>
+      </w:r>
+      <w:r>
+        <w:rPr>
+          <w:rStyle w:val="NormalTok"/>
+        </w:rPr>
+        <w:t xml:space="preserve">),</w:t>
+      </w:r>
+      <w:r>
+        <w:br/>
+      </w:r>
+      <w:r>
+        <w:rPr>
+          <w:rStyle w:val="NormalTok"/>
+        </w:rPr>
+        <w:t xml:space="preserve">            </w:t>
+      </w:r>
+      <w:r>
+        <w:rPr>
+          <w:rStyle w:val="FunctionTok"/>
+        </w:rPr>
+        <w:t xml:space="preserve">plotlyOutput</w:t>
+      </w:r>
+      <w:r>
+        <w:rPr>
+          <w:rStyle w:val="NormalTok"/>
+        </w:rPr>
+        <w:t xml:space="preserve">(</w:t>
+      </w:r>
+      <w:r>
+        <w:rPr>
+          <w:rStyle w:val="StringTok"/>
+        </w:rPr>
+        <w:t xml:space="preserve">"timelinePlot"</w:t>
+      </w:r>
+      <w:r>
+        <w:rPr>
+          <w:rStyle w:val="NormalTok"/>
+        </w:rPr>
+        <w:t xml:space="preserve">)</w:t>
+      </w:r>
+      <w:r>
+        <w:br/>
+      </w:r>
+      <w:r>
+        <w:rPr>
+          <w:rStyle w:val="NormalTok"/>
+        </w:rPr>
+        <w:t xml:space="preserve">          )</w:t>
+      </w:r>
+      <w:r>
+        <w:br/>
+      </w:r>
+      <w:r>
+        <w:rPr>
+          <w:rStyle w:val="NormalTok"/>
+        </w:rPr>
+        <w:t xml:space="preserve">        )</w:t>
+      </w:r>
+      <w:r>
+        <w:br/>
+      </w:r>
+      <w:r>
+        <w:rPr>
+          <w:rStyle w:val="NormalTok"/>
+        </w:rPr>
+        <w:t xml:space="preserve">      )</w:t>
+      </w:r>
+      <w:r>
+        <w:br/>
+      </w:r>
+      <w:r>
+        <w:rPr>
+          <w:rStyle w:val="NormalTok"/>
+        </w:rPr>
+        <w:t xml:space="preserve">    )</w:t>
+      </w:r>
+      <w:r>
+        <w:br/>
+      </w:r>
+      <w:r>
+        <w:rPr>
+          <w:rStyle w:val="NormalTok"/>
+        </w:rPr>
+        <w:t xml:space="preserve">  )</w:t>
+      </w:r>
+      <w:r>
+        <w:br/>
+      </w:r>
+      <w:r>
+        <w:rPr>
+          <w:rStyle w:val="NormalTok"/>
+        </w:rPr>
+        <w:t xml:space="preserve">)</w:t>
+      </w:r>
+    </w:p>
+    <w:p>
+      <w:pPr>
+        <w:pStyle w:val="Heading2"/>
+      </w:pPr>
+      <w:r>
+        <w:t xml:space="preserve">Server</w:t>
+      </w:r>
+    </w:p>
+    <w:p>
+      <w:pPr>
+        <w:pStyle w:val="SourceCode"/>
+      </w:pPr>
+      <w:r>
+        <w:rPr>
+          <w:rStyle w:val="FunctionTok"/>
+        </w:rPr>
+        <w:t xml:space="preserve">shinyServer</w:t>
+      </w:r>
+      <w:r>
+        <w:rPr>
+          <w:rStyle w:val="NormalTok"/>
+        </w:rPr>
+        <w:t xml:space="preserve">(</w:t>
+      </w:r>
+      <w:r>
+        <w:rPr>
+          <w:rStyle w:val="ControlFlowTok"/>
+        </w:rPr>
+        <w:t xml:space="preserve">function</w:t>
+      </w:r>
+      <w:r>
+        <w:rPr>
+          <w:rStyle w:val="NormalTok"/>
+        </w:rPr>
+        <w:t xml:space="preserve">(input, output, session) {</w:t>
+      </w:r>
+      <w:r>
+        <w:br/>
+      </w:r>
+      <w:r>
+        <w:rPr>
+          <w:rStyle w:val="NormalTok"/>
+        </w:rPr>
+        <w:t xml:space="preserve">  </w:t>
+      </w:r>
+      <w:r>
+        <w:br/>
+      </w:r>
+      <w:r>
+        <w:rPr>
+          <w:rStyle w:val="NormalTok"/>
+        </w:rPr>
+        <w:t xml:space="preserve">  </w:t>
+      </w:r>
+      <w:r>
+        <w:rPr>
+          <w:rStyle w:val="DocumentationTok"/>
+        </w:rPr>
+        <w:t xml:space="preserve">### Communication Pattern </w:t>
+      </w:r>
+      <w:r>
+        <w:rPr>
+          <w:rStyle w:val="AlertTok"/>
+        </w:rPr>
+        <w:t xml:space="preserve">###</w:t>
+      </w:r>
+      <w:r>
+        <w:br/>
+      </w:r>
+      <w:r>
+        <w:rPr>
+          <w:rStyle w:val="NormalTok"/>
+        </w:rPr>
+        <w:t xml:space="preserve">  output</w:t>
+      </w:r>
+      <w:r>
+        <w:rPr>
+          <w:rStyle w:val="SpecialCharTok"/>
+        </w:rPr>
+        <w:t xml:space="preserve">$</w:t>
+      </w:r>
+      <w:r>
+        <w:rPr>
+          <w:rStyle w:val="NormalTok"/>
+        </w:rPr>
+        <w:t xml:space="preserve">commPlot </w:t>
+      </w:r>
+      <w:r>
+        <w:rPr>
+          <w:rStyle w:val="OtherTok"/>
+        </w:rPr>
+        <w:t xml:space="preserve">&lt;-</w:t>
+      </w:r>
+      <w:r>
+        <w:rPr>
+          <w:rStyle w:val="NormalTok"/>
+        </w:rPr>
+        <w:t xml:space="preserve"> </w:t>
+      </w:r>
+      <w:r>
+        <w:rPr>
+          <w:rStyle w:val="FunctionTok"/>
+        </w:rPr>
+        <w:t xml:space="preserve">renderPlotly</w:t>
+      </w:r>
+      <w:r>
+        <w:rPr>
+          <w:rStyle w:val="NormalTok"/>
+        </w:rPr>
+        <w:t xml:space="preserve">({</w:t>
+      </w:r>
+      <w:r>
+        <w:br/>
+      </w:r>
+      <w:r>
+        <w:rPr>
+          <w:rStyle w:val="NormalTok"/>
+        </w:rPr>
+        <w:t xml:space="preserve">    comm_count </w:t>
+      </w:r>
+      <w:r>
+        <w:rPr>
+          <w:rStyle w:val="OtherTok"/>
+        </w:rPr>
+        <w:t xml:space="preserve">&lt;-</w:t>
+      </w:r>
+      <w:r>
+        <w:rPr>
+          <w:rStyle w:val="NormalTok"/>
+        </w:rPr>
+        <w:t xml:space="preserve"> communication_edges </w:t>
+      </w:r>
+      <w:r>
+        <w:rPr>
+          <w:rStyle w:val="SpecialCharTok"/>
+        </w:rPr>
+        <w:t xml:space="preserve">%&gt;%</w:t>
+      </w:r>
+      <w:r>
+        <w:br/>
+      </w:r>
+      <w:r>
+        <w:rPr>
+          <w:rStyle w:val="NormalTok"/>
+        </w:rPr>
+        <w:t xml:space="preserve">      </w:t>
+      </w:r>
+      <w:r>
+        <w:rPr>
+          <w:rStyle w:val="FunctionTok"/>
+        </w:rPr>
+        <w:t xml:space="preserve">count</w:t>
+      </w:r>
+      <w:r>
+        <w:rPr>
+          <w:rStyle w:val="NormalTok"/>
+        </w:rPr>
+        <w:t xml:space="preserve">(Sender, Receiver) </w:t>
+      </w:r>
+      <w:r>
+        <w:rPr>
+          <w:rStyle w:val="SpecialCharTok"/>
+        </w:rPr>
+        <w:t xml:space="preserve">%&gt;%</w:t>
+      </w:r>
+      <w:r>
+        <w:br/>
+      </w:r>
+      <w:r>
+        <w:rPr>
+          <w:rStyle w:val="NormalTok"/>
+        </w:rPr>
+        <w:t xml:space="preserve">      </w:t>
+      </w:r>
+      <w:r>
+        <w:rPr>
+          <w:rStyle w:val="FunctionTok"/>
+        </w:rPr>
+        <w:t xml:space="preserve">arrange</w:t>
+      </w:r>
+      <w:r>
+        <w:rPr>
+          <w:rStyle w:val="NormalTok"/>
+        </w:rPr>
+        <w:t xml:space="preserve">(</w:t>
+      </w:r>
+      <w:r>
+        <w:rPr>
+          <w:rStyle w:val="FunctionTok"/>
+        </w:rPr>
+        <w:t xml:space="preserve">desc</w:t>
+      </w:r>
+      <w:r>
+        <w:rPr>
+          <w:rStyle w:val="NormalTok"/>
+        </w:rPr>
+        <w:t xml:space="preserve">(n))</w:t>
+      </w:r>
+      <w:r>
+        <w:br/>
+      </w:r>
+      <w:r>
+        <w:rPr>
+          <w:rStyle w:val="NormalTok"/>
+        </w:rPr>
+        <w:t xml:space="preserve">    </w:t>
+      </w:r>
+      <w:r>
+        <w:br/>
+      </w:r>
+      <w:r>
+        <w:rPr>
+          <w:rStyle w:val="NormalTok"/>
+        </w:rPr>
+        <w:t xml:space="preserve">    p </w:t>
+      </w:r>
+      <w:r>
+        <w:rPr>
+          <w:rStyle w:val="OtherTok"/>
+        </w:rPr>
+        <w:t xml:space="preserve">&lt;-</w:t>
+      </w:r>
+      <w:r>
+        <w:rPr>
+          <w:rStyle w:val="NormalTok"/>
+        </w:rPr>
+        <w:t xml:space="preserve"> </w:t>
+      </w:r>
+      <w:r>
+        <w:rPr>
+          <w:rStyle w:val="FunctionTok"/>
+        </w:rPr>
+        <w:t xml:space="preserve">ggplot</w:t>
+      </w:r>
+      <w:r>
+        <w:rPr>
+          <w:rStyle w:val="NormalTok"/>
+        </w:rPr>
+        <w:t xml:space="preserve">(comm_count[</w:t>
+      </w:r>
+      <w:r>
+        <w:rPr>
+          <w:rStyle w:val="DecValTok"/>
+        </w:rPr>
+        <w:t xml:space="preserve">1</w:t>
+      </w:r>
+      <w:r>
+        <w:rPr>
+          <w:rStyle w:val="SpecialCharTok"/>
+        </w:rPr>
+        <w:t xml:space="preserve">:</w:t>
+      </w:r>
+      <w:r>
+        <w:rPr>
+          <w:rStyle w:val="DecValTok"/>
+        </w:rPr>
+        <w:t xml:space="preserve">20</w:t>
+      </w:r>
+      <w:r>
+        <w:rPr>
+          <w:rStyle w:val="NormalTok"/>
+        </w:rPr>
+        <w:t xml:space="preserve">,], </w:t>
+      </w:r>
+      <w:r>
+        <w:rPr>
+          <w:rStyle w:val="FunctionTok"/>
+        </w:rPr>
+        <w:t xml:space="preserve">aes</w:t>
+      </w:r>
+      <w:r>
+        <w:rPr>
+          <w:rStyle w:val="NormalTok"/>
+        </w:rPr>
+        <w:t xml:space="preserve">(</w:t>
+      </w:r>
+      <w:r>
+        <w:rPr>
+          <w:rStyle w:val="AttributeTok"/>
+        </w:rPr>
+        <w:t xml:space="preserve">x =</w:t>
+      </w:r>
+      <w:r>
+        <w:rPr>
+          <w:rStyle w:val="NormalTok"/>
+        </w:rPr>
+        <w:t xml:space="preserve"> </w:t>
+      </w:r>
+      <w:r>
+        <w:rPr>
+          <w:rStyle w:val="FunctionTok"/>
+        </w:rPr>
+        <w:t xml:space="preserve">reorder</w:t>
+      </w:r>
+      <w:r>
+        <w:rPr>
+          <w:rStyle w:val="NormalTok"/>
+        </w:rPr>
+        <w:t xml:space="preserve">(</w:t>
+      </w:r>
+      <w:r>
+        <w:rPr>
+          <w:rStyle w:val="FunctionTok"/>
+        </w:rPr>
+        <w:t xml:space="preserve">paste</w:t>
+      </w:r>
+      <w:r>
+        <w:rPr>
+          <w:rStyle w:val="NormalTok"/>
+        </w:rPr>
+        <w:t xml:space="preserve">(Sender, </w:t>
+      </w:r>
+      <w:r>
+        <w:rPr>
+          <w:rStyle w:val="StringTok"/>
+        </w:rPr>
+        <w:t xml:space="preserve">"→"</w:t>
+      </w:r>
+      <w:r>
+        <w:rPr>
+          <w:rStyle w:val="NormalTok"/>
+        </w:rPr>
+        <w:t xml:space="preserve">, Receiver), </w:t>
+      </w:r>
+      <w:r>
+        <w:rPr>
+          <w:rStyle w:val="SpecialCharTok"/>
+        </w:rPr>
+        <w:t xml:space="preserve">-</w:t>
+      </w:r>
+      <w:r>
+        <w:rPr>
+          <w:rStyle w:val="NormalTok"/>
+        </w:rPr>
+        <w:t xml:space="preserve">n), </w:t>
+      </w:r>
+      <w:r>
+        <w:rPr>
+          <w:rStyle w:val="AttributeTok"/>
+        </w:rPr>
+        <w:t xml:space="preserve">y =</w:t>
+      </w:r>
+      <w:r>
+        <w:rPr>
+          <w:rStyle w:val="NormalTok"/>
+        </w:rPr>
+        <w:t xml:space="preserve"> n)) </w:t>
+      </w:r>
+      <w:r>
+        <w:rPr>
+          <w:rStyle w:val="SpecialCharTok"/>
+        </w:rPr>
+        <w:t xml:space="preserve">+</w:t>
+      </w:r>
+      <w:r>
+        <w:br/>
+      </w:r>
+      <w:r>
+        <w:rPr>
+          <w:rStyle w:val="NormalTok"/>
+        </w:rPr>
+        <w:t xml:space="preserve">      </w:t>
+      </w:r>
+      <w:r>
+        <w:rPr>
+          <w:rStyle w:val="FunctionTok"/>
+        </w:rPr>
+        <w:t xml:space="preserve">geom_bar</w:t>
+      </w:r>
+      <w:r>
+        <w:rPr>
+          <w:rStyle w:val="NormalTok"/>
+        </w:rPr>
+        <w:t xml:space="preserve">(</w:t>
+      </w:r>
+      <w:r>
+        <w:rPr>
+          <w:rStyle w:val="AttributeTok"/>
+        </w:rPr>
+        <w:t xml:space="preserve">stat =</w:t>
+      </w:r>
+      <w:r>
+        <w:rPr>
+          <w:rStyle w:val="NormalTok"/>
+        </w:rPr>
+        <w:t xml:space="preserve"> </w:t>
+      </w:r>
+      <w:r>
+        <w:rPr>
+          <w:rStyle w:val="StringTok"/>
+        </w:rPr>
+        <w:t xml:space="preserve">"identity"</w:t>
+      </w:r>
+      <w:r>
+        <w:rPr>
+          <w:rStyle w:val="NormalTok"/>
+        </w:rPr>
+        <w:t xml:space="preserve">, </w:t>
+      </w:r>
+      <w:r>
+        <w:rPr>
+          <w:rStyle w:val="AttributeTok"/>
+        </w:rPr>
+        <w:t xml:space="preserve">fill =</w:t>
+      </w:r>
+      <w:r>
+        <w:rPr>
+          <w:rStyle w:val="NormalTok"/>
+        </w:rPr>
+        <w:t xml:space="preserve"> </w:t>
+      </w:r>
+      <w:r>
+        <w:rPr>
+          <w:rStyle w:val="StringTok"/>
+        </w:rPr>
+        <w:t xml:space="preserve">"steelblue"</w:t>
+      </w:r>
+      <w:r>
+        <w:rPr>
+          <w:rStyle w:val="NormalTok"/>
+        </w:rPr>
+        <w:t xml:space="preserve">) </w:t>
+      </w:r>
+      <w:r>
+        <w:rPr>
+          <w:rStyle w:val="SpecialCharTok"/>
+        </w:rPr>
+        <w:t xml:space="preserve">+</w:t>
+      </w:r>
+      <w:r>
+        <w:br/>
+      </w:r>
+      <w:r>
+        <w:rPr>
+          <w:rStyle w:val="NormalTok"/>
+        </w:rPr>
+        <w:t xml:space="preserve">      </w:t>
+      </w:r>
+      <w:r>
+        <w:rPr>
+          <w:rStyle w:val="FunctionTok"/>
+        </w:rPr>
+        <w:t xml:space="preserve">labs</w:t>
+      </w:r>
+      <w:r>
+        <w:rPr>
+          <w:rStyle w:val="NormalTok"/>
+        </w:rPr>
+        <w:t xml:space="preserve">(</w:t>
+      </w:r>
+      <w:r>
+        <w:rPr>
+          <w:rStyle w:val="AttributeTok"/>
+        </w:rPr>
+        <w:t xml:space="preserve">title =</w:t>
+      </w:r>
+      <w:r>
+        <w:rPr>
+          <w:rStyle w:val="NormalTok"/>
+        </w:rPr>
+        <w:t xml:space="preserve"> </w:t>
+      </w:r>
+      <w:r>
+        <w:rPr>
+          <w:rStyle w:val="StringTok"/>
+        </w:rPr>
+        <w:t xml:space="preserve">"Top Communication Pairs"</w:t>
+      </w:r>
+      <w:r>
+        <w:rPr>
+          <w:rStyle w:val="NormalTok"/>
+        </w:rPr>
+        <w:t xml:space="preserve">, </w:t>
+      </w:r>
+      <w:r>
+        <w:rPr>
+          <w:rStyle w:val="AttributeTok"/>
+        </w:rPr>
+        <w:t xml:space="preserve">x =</w:t>
+      </w:r>
+      <w:r>
+        <w:rPr>
+          <w:rStyle w:val="NormalTok"/>
+        </w:rPr>
+        <w:t xml:space="preserve"> </w:t>
+      </w:r>
+      <w:r>
+        <w:rPr>
+          <w:rStyle w:val="StringTok"/>
+        </w:rPr>
+        <w:t xml:space="preserve">"Sender → Receiver"</w:t>
+      </w:r>
+      <w:r>
+        <w:rPr>
+          <w:rStyle w:val="NormalTok"/>
+        </w:rPr>
+        <w:t xml:space="preserve">, </w:t>
+      </w:r>
+      <w:r>
+        <w:rPr>
+          <w:rStyle w:val="AttributeTok"/>
+        </w:rPr>
+        <w:t xml:space="preserve">y =</w:t>
+      </w:r>
+      <w:r>
+        <w:rPr>
+          <w:rStyle w:val="NormalTok"/>
+        </w:rPr>
+        <w:t xml:space="preserve"> </w:t>
+      </w:r>
+      <w:r>
+        <w:rPr>
+          <w:rStyle w:val="StringTok"/>
+        </w:rPr>
+        <w:t xml:space="preserve">"Message Count"</w:t>
+      </w:r>
+      <w:r>
+        <w:rPr>
+          <w:rStyle w:val="NormalTok"/>
+        </w:rPr>
+        <w:t xml:space="preserve">) </w:t>
+      </w:r>
+      <w:r>
+        <w:rPr>
+          <w:rStyle w:val="SpecialCharTok"/>
+        </w:rPr>
+        <w:t xml:space="preserve">+</w:t>
+      </w:r>
+      <w:r>
+        <w:br/>
+      </w:r>
+      <w:r>
+        <w:rPr>
+          <w:rStyle w:val="NormalTok"/>
+        </w:rPr>
+        <w:t xml:space="preserve">      </w:t>
+      </w:r>
+      <w:r>
+        <w:rPr>
+          <w:rStyle w:val="FunctionTok"/>
+        </w:rPr>
+        <w:t xml:space="preserve">theme</w:t>
+      </w:r>
+      <w:r>
+        <w:rPr>
+          <w:rStyle w:val="NormalTok"/>
+        </w:rPr>
+        <w:t xml:space="preserve">(</w:t>
+      </w:r>
+      <w:r>
+        <w:rPr>
+          <w:rStyle w:val="AttributeTok"/>
+        </w:rPr>
+        <w:t xml:space="preserve">axis.text.x =</w:t>
+      </w:r>
+      <w:r>
+        <w:rPr>
+          <w:rStyle w:val="NormalTok"/>
+        </w:rPr>
+        <w:t xml:space="preserve"> </w:t>
+      </w:r>
+      <w:r>
+        <w:rPr>
+          <w:rStyle w:val="FunctionTok"/>
+        </w:rPr>
+        <w:t xml:space="preserve">element_text</w:t>
+      </w:r>
+      <w:r>
+        <w:rPr>
+          <w:rStyle w:val="NormalTok"/>
+        </w:rPr>
+        <w:t xml:space="preserve">(</w:t>
+      </w:r>
+      <w:r>
+        <w:rPr>
+          <w:rStyle w:val="AttributeTok"/>
+        </w:rPr>
+        <w:t xml:space="preserve">angle =</w:t>
+      </w:r>
+      <w:r>
+        <w:rPr>
+          <w:rStyle w:val="NormalTok"/>
+        </w:rPr>
+        <w:t xml:space="preserve"> </w:t>
+      </w:r>
+      <w:r>
+        <w:rPr>
+          <w:rStyle w:val="DecValTok"/>
+        </w:rPr>
+        <w:t xml:space="preserve">45</w:t>
+      </w:r>
+      <w:r>
+        <w:rPr>
+          <w:rStyle w:val="NormalTok"/>
+        </w:rPr>
+        <w:t xml:space="preserve">, </w:t>
+      </w:r>
+      <w:r>
+        <w:rPr>
+          <w:rStyle w:val="AttributeTok"/>
+        </w:rPr>
+        <w:t xml:space="preserve">hjust =</w:t>
+      </w:r>
+      <w:r>
+        <w:rPr>
+          <w:rStyle w:val="NormalTok"/>
+        </w:rPr>
+        <w:t xml:space="preserve"> </w:t>
+      </w:r>
+      <w:r>
+        <w:rPr>
+          <w:rStyle w:val="DecValTok"/>
+        </w:rPr>
+        <w:t xml:space="preserve">1</w:t>
+      </w:r>
+      <w:r>
+        <w:rPr>
+          <w:rStyle w:val="NormalTok"/>
+        </w:rPr>
+        <w:t xml:space="preserve">))</w:t>
+      </w:r>
+      <w:r>
+        <w:br/>
+      </w:r>
+      <w:r>
+        <w:rPr>
+          <w:rStyle w:val="NormalTok"/>
+        </w:rPr>
+        <w:t xml:space="preserve">    </w:t>
+      </w:r>
+      <w:r>
+        <w:br/>
+      </w:r>
+      <w:r>
+        <w:rPr>
+          <w:rStyle w:val="NormalTok"/>
+        </w:rPr>
+        <w:t xml:space="preserve">    </w:t>
+      </w:r>
+      <w:r>
+        <w:rPr>
+          <w:rStyle w:val="FunctionTok"/>
+        </w:rPr>
+        <w:t xml:space="preserve">ggplotly</w:t>
+      </w:r>
+      <w:r>
+        <w:rPr>
+          <w:rStyle w:val="NormalTok"/>
+        </w:rPr>
+        <w:t xml:space="preserve">(p)</w:t>
+      </w:r>
+      <w:r>
+        <w:br/>
+      </w:r>
+      <w:r>
+        <w:rPr>
+          <w:rStyle w:val="NormalTok"/>
+        </w:rPr>
+        <w:t xml:space="preserve">  })</w:t>
+      </w:r>
+      <w:r>
+        <w:br/>
+      </w:r>
+      <w:r>
+        <w:rPr>
+          <w:rStyle w:val="NormalTok"/>
+        </w:rPr>
+        <w:t xml:space="preserve">  </w:t>
+      </w:r>
+      <w:r>
+        <w:br/>
+      </w:r>
+      <w:r>
+        <w:rPr>
+          <w:rStyle w:val="NormalTok"/>
+        </w:rPr>
+        <w:t xml:space="preserve">  </w:t>
+      </w:r>
+      <w:r>
+        <w:rPr>
+          <w:rStyle w:val="DocumentationTok"/>
+        </w:rPr>
+        <w:t xml:space="preserve">### Network Analysis </w:t>
+      </w:r>
+      <w:r>
+        <w:rPr>
+          <w:rStyle w:val="AlertTok"/>
+        </w:rPr>
+        <w:t xml:space="preserve">###</w:t>
+      </w:r>
+      <w:r>
+        <w:br/>
+      </w:r>
+      <w:r>
+        <w:rPr>
+          <w:rStyle w:val="NormalTok"/>
+        </w:rPr>
+        <w:t xml:space="preserve">  output</w:t>
+      </w:r>
+      <w:r>
+        <w:rPr>
+          <w:rStyle w:val="SpecialCharTok"/>
+        </w:rPr>
+        <w:t xml:space="preserve">$</w:t>
+      </w:r>
+      <w:r>
+        <w:rPr>
+          <w:rStyle w:val="NormalTok"/>
+        </w:rPr>
+        <w:t xml:space="preserve">networkPlot </w:t>
+      </w:r>
+      <w:r>
+        <w:rPr>
+          <w:rStyle w:val="OtherTok"/>
+        </w:rPr>
+        <w:t xml:space="preserve">&lt;-</w:t>
+      </w:r>
+      <w:r>
+        <w:rPr>
+          <w:rStyle w:val="NormalTok"/>
+        </w:rPr>
+        <w:t xml:space="preserve"> </w:t>
+      </w:r>
+      <w:r>
+        <w:rPr>
+          <w:rStyle w:val="FunctionTok"/>
+        </w:rPr>
+        <w:t xml:space="preserve">renderVisNetwork</w:t>
+      </w:r>
+      <w:r>
+        <w:rPr>
+          <w:rStyle w:val="NormalTok"/>
+        </w:rPr>
+        <w:t xml:space="preserve">({</w:t>
+      </w:r>
+      <w:r>
+        <w:br/>
+      </w:r>
+      <w:r>
+        <w:rPr>
+          <w:rStyle w:val="NormalTok"/>
+        </w:rPr>
+        <w:t xml:space="preserve">    ego_graph </w:t>
+      </w:r>
+      <w:r>
+        <w:rPr>
+          <w:rStyle w:val="OtherTok"/>
+        </w:rPr>
+        <w:t xml:space="preserve">&lt;-</w:t>
+      </w:r>
+      <w:r>
+        <w:rPr>
+          <w:rStyle w:val="NormalTok"/>
+        </w:rPr>
+        <w:t xml:space="preserve"> mc3_graph </w:t>
+      </w:r>
+      <w:r>
+        <w:rPr>
+          <w:rStyle w:val="SpecialCharTok"/>
+        </w:rPr>
+        <w:t xml:space="preserve">%&gt;%</w:t>
+      </w:r>
+      <w:r>
+        <w:br/>
+      </w:r>
+      <w:r>
+        <w:rPr>
+          <w:rStyle w:val="NormalTok"/>
+        </w:rPr>
+        <w:t xml:space="preserve">      </w:t>
+      </w:r>
+      <w:r>
+        <w:rPr>
+          <w:rStyle w:val="FunctionTok"/>
+        </w:rPr>
+        <w:t xml:space="preserve">activate</w:t>
+      </w:r>
+      <w:r>
+        <w:rPr>
+          <w:rStyle w:val="NormalTok"/>
+        </w:rPr>
+        <w:t xml:space="preserve">(nodes) </w:t>
+      </w:r>
+      <w:r>
+        <w:rPr>
+          <w:rStyle w:val="SpecialCharTok"/>
+        </w:rPr>
+        <w:t xml:space="preserve">%&gt;%</w:t>
+      </w:r>
+      <w:r>
+        <w:br/>
+      </w:r>
+      <w:r>
+        <w:rPr>
+          <w:rStyle w:val="NormalTok"/>
+        </w:rPr>
+        <w:t xml:space="preserve">      </w:t>
+      </w:r>
+      <w:r>
+        <w:rPr>
+          <w:rStyle w:val="FunctionTok"/>
+        </w:rPr>
+        <w:t xml:space="preserve">mutate</w:t>
+      </w:r>
+      <w:r>
+        <w:rPr>
+          <w:rStyle w:val="NormalTok"/>
+        </w:rPr>
+        <w:t xml:space="preserve">(</w:t>
+      </w:r>
+      <w:r>
+        <w:rPr>
+          <w:rStyle w:val="AttributeTok"/>
+        </w:rPr>
+        <w:t xml:space="preserve">dist =</w:t>
+      </w:r>
+      <w:r>
+        <w:rPr>
+          <w:rStyle w:val="NormalTok"/>
+        </w:rPr>
+        <w:t xml:space="preserve"> </w:t>
+      </w:r>
+      <w:r>
+        <w:rPr>
+          <w:rStyle w:val="FunctionTok"/>
+        </w:rPr>
+        <w:t xml:space="preserve">node_distance_from</w:t>
+      </w:r>
+      <w:r>
+        <w:rPr>
+          <w:rStyle w:val="NormalTok"/>
+        </w:rPr>
+        <w:t xml:space="preserve">(nadia_id)) </w:t>
+      </w:r>
+      <w:r>
+        <w:rPr>
+          <w:rStyle w:val="SpecialCharTok"/>
+        </w:rPr>
+        <w:t xml:space="preserve">%&gt;%</w:t>
+      </w:r>
+      <w:r>
+        <w:br/>
+      </w:r>
+      <w:r>
+        <w:rPr>
+          <w:rStyle w:val="NormalTok"/>
+        </w:rPr>
+        <w:t xml:space="preserve">      </w:t>
+      </w:r>
+      <w:r>
+        <w:rPr>
+          <w:rStyle w:val="FunctionTok"/>
+        </w:rPr>
+        <w:t xml:space="preserve">filter</w:t>
+      </w:r>
+      <w:r>
+        <w:rPr>
+          <w:rStyle w:val="NormalTok"/>
+        </w:rPr>
+        <w:t xml:space="preserve">(dist </w:t>
+      </w:r>
+      <w:r>
+        <w:rPr>
+          <w:rStyle w:val="SpecialCharTok"/>
+        </w:rPr>
+        <w:t xml:space="preserve">&lt;=</w:t>
+      </w:r>
+      <w:r>
+        <w:rPr>
+          <w:rStyle w:val="NormalTok"/>
+        </w:rPr>
+        <w:t xml:space="preserve"> </w:t>
+      </w:r>
+      <w:r>
+        <w:rPr>
+          <w:rStyle w:val="DecValTok"/>
+        </w:rPr>
+        <w:t xml:space="preserve">2</w:t>
+      </w:r>
+      <w:r>
+        <w:rPr>
+          <w:rStyle w:val="NormalTok"/>
+        </w:rPr>
+        <w:t xml:space="preserve">)</w:t>
+      </w:r>
+      <w:r>
+        <w:br/>
+      </w:r>
+      <w:r>
+        <w:rPr>
+          <w:rStyle w:val="NormalTok"/>
+        </w:rPr>
+        <w:t xml:space="preserve">    </w:t>
+      </w:r>
+      <w:r>
+        <w:br/>
+      </w:r>
+      <w:r>
+        <w:rPr>
+          <w:rStyle w:val="NormalTok"/>
+        </w:rPr>
+        <w:t xml:space="preserve">    nodes </w:t>
+      </w:r>
+      <w:r>
+        <w:rPr>
+          <w:rStyle w:val="OtherTok"/>
+        </w:rPr>
+        <w:t xml:space="preserve">&lt;-</w:t>
+      </w:r>
+      <w:r>
+        <w:rPr>
+          <w:rStyle w:val="NormalTok"/>
+        </w:rPr>
+        <w:t xml:space="preserve"> ego_graph </w:t>
+      </w:r>
+      <w:r>
+        <w:rPr>
+          <w:rStyle w:val="SpecialCharTok"/>
+        </w:rPr>
+        <w:t xml:space="preserve">%&gt;%</w:t>
+      </w:r>
+      <w:r>
+        <w:br/>
+      </w:r>
+      <w:r>
+        <w:rPr>
+          <w:rStyle w:val="NormalTok"/>
+        </w:rPr>
+        <w:t xml:space="preserve">      </w:t>
+      </w:r>
+      <w:r>
+        <w:rPr>
+          <w:rStyle w:val="FunctionTok"/>
+        </w:rPr>
+        <w:t xml:space="preserve">activate</w:t>
+      </w:r>
+      <w:r>
+        <w:rPr>
+          <w:rStyle w:val="NormalTok"/>
+        </w:rPr>
+        <w:t xml:space="preserve">(nodes) </w:t>
+      </w:r>
+      <w:r>
+        <w:rPr>
+          <w:rStyle w:val="SpecialCharTok"/>
+        </w:rPr>
+        <w:t xml:space="preserve">%&gt;%</w:t>
+      </w:r>
+      <w:r>
+        <w:br/>
+      </w:r>
+      <w:r>
+        <w:rPr>
+          <w:rStyle w:val="NormalTok"/>
+        </w:rPr>
+        <w:t xml:space="preserve">      </w:t>
+      </w:r>
+      <w:r>
+        <w:rPr>
+          <w:rStyle w:val="FunctionTok"/>
+        </w:rPr>
+        <w:t xml:space="preserve">as_tibble</w:t>
+      </w:r>
+      <w:r>
+        <w:rPr>
+          <w:rStyle w:val="NormalTok"/>
+        </w:rPr>
+        <w:t xml:space="preserve">() </w:t>
+      </w:r>
+      <w:r>
+        <w:rPr>
+          <w:rStyle w:val="SpecialCharTok"/>
+        </w:rPr>
+        <w:t xml:space="preserve">%&gt;%</w:t>
+      </w:r>
+      <w:r>
+        <w:br/>
+      </w:r>
+      <w:r>
+        <w:rPr>
+          <w:rStyle w:val="NormalTok"/>
+        </w:rPr>
+        <w:t xml:space="preserve">      </w:t>
+      </w:r>
+      <w:r>
+        <w:rPr>
+          <w:rStyle w:val="FunctionTok"/>
+        </w:rPr>
+        <w:t xml:space="preserve">mutate</w:t>
+      </w:r>
+      <w:r>
+        <w:rPr>
+          <w:rStyle w:val="NormalTok"/>
+        </w:rPr>
+        <w:t xml:space="preserve">(</w:t>
+      </w:r>
+      <w:r>
+        <w:rPr>
+          <w:rStyle w:val="AttributeTok"/>
+        </w:rPr>
+        <w:t xml:space="preserve">id =</w:t>
+      </w:r>
+      <w:r>
+        <w:rPr>
+          <w:rStyle w:val="NormalTok"/>
+        </w:rPr>
+        <w:t xml:space="preserve"> </w:t>
+      </w:r>
+      <w:r>
+        <w:rPr>
+          <w:rStyle w:val="FunctionTok"/>
+        </w:rPr>
+        <w:t xml:space="preserve">row_number</w:t>
+      </w:r>
+      <w:r>
+        <w:rPr>
+          <w:rStyle w:val="NormalTok"/>
+        </w:rPr>
+        <w:t xml:space="preserve">(),</w:t>
+      </w:r>
+      <w:r>
+        <w:br/>
+      </w:r>
+      <w:r>
+        <w:rPr>
+          <w:rStyle w:val="NormalTok"/>
+        </w:rPr>
+        <w:t xml:space="preserve">             </w:t>
+      </w:r>
+      <w:r>
+        <w:rPr>
+          <w:rStyle w:val="AttributeTok"/>
+        </w:rPr>
+        <w:t xml:space="preserve">label =</w:t>
+      </w:r>
+      <w:r>
+        <w:rPr>
+          <w:rStyle w:val="NormalTok"/>
+        </w:rPr>
+        <w:t xml:space="preserve"> name,</w:t>
+      </w:r>
+      <w:r>
+        <w:br/>
+      </w:r>
+      <w:r>
+        <w:rPr>
+          <w:rStyle w:val="NormalTok"/>
+        </w:rPr>
+        <w:t xml:space="preserve">             </w:t>
+      </w:r>
+      <w:r>
+        <w:rPr>
+          <w:rStyle w:val="AttributeTok"/>
+        </w:rPr>
+        <w:t xml:space="preserve">group =</w:t>
+      </w:r>
+      <w:r>
+        <w:rPr>
+          <w:rStyle w:val="NormalTok"/>
+        </w:rPr>
+        <w:t xml:space="preserve"> sub_type,</w:t>
+      </w:r>
+      <w:r>
+        <w:br/>
+      </w:r>
+      <w:r>
+        <w:rPr>
+          <w:rStyle w:val="NormalTok"/>
+        </w:rPr>
+        <w:t xml:space="preserve">             </w:t>
+      </w:r>
+      <w:r>
+        <w:rPr>
+          <w:rStyle w:val="AttributeTok"/>
+        </w:rPr>
+        <w:t xml:space="preserve">title =</w:t>
+      </w:r>
+      <w:r>
+        <w:rPr>
+          <w:rStyle w:val="NormalTok"/>
+        </w:rPr>
+        <w:t xml:space="preserve"> </w:t>
+      </w:r>
+      <w:r>
+        <w:rPr>
+          <w:rStyle w:val="FunctionTok"/>
+        </w:rPr>
+        <w:t xml:space="preserve">paste</w:t>
+      </w:r>
+      <w:r>
+        <w:rPr>
+          <w:rStyle w:val="NormalTok"/>
+        </w:rPr>
+        <w:t xml:space="preserve">(</w:t>
+      </w:r>
+      <w:r>
+        <w:rPr>
+          <w:rStyle w:val="StringTok"/>
+        </w:rPr>
+        <w:t xml:space="preserve">"Type:"</w:t>
+      </w:r>
+      <w:r>
+        <w:rPr>
+          <w:rStyle w:val="NormalTok"/>
+        </w:rPr>
+        <w:t xml:space="preserve">, sub_type)) </w:t>
+      </w:r>
+      <w:r>
+        <w:rPr>
+          <w:rStyle w:val="SpecialCharTok"/>
+        </w:rPr>
+        <w:t xml:space="preserve">%&gt;%</w:t>
+      </w:r>
+      <w:r>
+        <w:br/>
+      </w:r>
+      <w:r>
+        <w:rPr>
+          <w:rStyle w:val="NormalTok"/>
+        </w:rPr>
+        <w:t xml:space="preserve">      </w:t>
+      </w:r>
+      <w:r>
+        <w:rPr>
+          <w:rStyle w:val="FunctionTok"/>
+        </w:rPr>
+        <w:t xml:space="preserve">select</w:t>
+      </w:r>
+      <w:r>
+        <w:rPr>
+          <w:rStyle w:val="NormalTok"/>
+        </w:rPr>
+        <w:t xml:space="preserve">(id, label, group, title)</w:t>
+      </w:r>
+      <w:r>
+        <w:br/>
+      </w:r>
+      <w:r>
+        <w:rPr>
+          <w:rStyle w:val="NormalTok"/>
+        </w:rPr>
+        <w:t xml:space="preserve">    </w:t>
+      </w:r>
+      <w:r>
+        <w:br/>
+      </w:r>
+      <w:r>
+        <w:rPr>
+          <w:rStyle w:val="NormalTok"/>
+        </w:rPr>
+        <w:t xml:space="preserve">    edges </w:t>
+      </w:r>
+      <w:r>
+        <w:rPr>
+          <w:rStyle w:val="OtherTok"/>
+        </w:rPr>
+        <w:t xml:space="preserve">&lt;-</w:t>
+      </w:r>
+      <w:r>
+        <w:rPr>
+          <w:rStyle w:val="NormalTok"/>
+        </w:rPr>
+        <w:t xml:space="preserve"> ego_graph </w:t>
+      </w:r>
+      <w:r>
+        <w:rPr>
+          <w:rStyle w:val="SpecialCharTok"/>
+        </w:rPr>
+        <w:t xml:space="preserve">%&gt;%</w:t>
+      </w:r>
+      <w:r>
+        <w:br/>
+      </w:r>
+      <w:r>
+        <w:rPr>
+          <w:rStyle w:val="NormalTok"/>
+        </w:rPr>
+        <w:t xml:space="preserve">      </w:t>
+      </w:r>
+      <w:r>
+        <w:rPr>
+          <w:rStyle w:val="FunctionTok"/>
+        </w:rPr>
+        <w:t xml:space="preserve">activate</w:t>
+      </w:r>
+      <w:r>
+        <w:rPr>
+          <w:rStyle w:val="NormalTok"/>
+        </w:rPr>
+        <w:t xml:space="preserve">(edges) </w:t>
+      </w:r>
+      <w:r>
+        <w:rPr>
+          <w:rStyle w:val="SpecialCharTok"/>
+        </w:rPr>
+        <w:t xml:space="preserve">%&gt;%</w:t>
+      </w:r>
+      <w:r>
+        <w:br/>
+      </w:r>
+      <w:r>
+        <w:rPr>
+          <w:rStyle w:val="NormalTok"/>
+        </w:rPr>
+        <w:t xml:space="preserve">      </w:t>
+      </w:r>
+      <w:r>
+        <w:rPr>
+          <w:rStyle w:val="FunctionTok"/>
+        </w:rPr>
+        <w:t xml:space="preserve">as_tibble</w:t>
+      </w:r>
+      <w:r>
+        <w:rPr>
+          <w:rStyle w:val="NormalTok"/>
+        </w:rPr>
+        <w:t xml:space="preserve">() </w:t>
+      </w:r>
+      <w:r>
+        <w:rPr>
+          <w:rStyle w:val="SpecialCharTok"/>
+        </w:rPr>
+        <w:t xml:space="preserve">%&gt;%</w:t>
+      </w:r>
+      <w:r>
+        <w:br/>
+      </w:r>
+      <w:r>
+        <w:rPr>
+          <w:rStyle w:val="NormalTok"/>
+        </w:rPr>
+        <w:t xml:space="preserve">      </w:t>
+      </w:r>
+      <w:r>
+        <w:rPr>
+          <w:rStyle w:val="FunctionTok"/>
+        </w:rPr>
+        <w:t xml:space="preserve">select</w:t>
+      </w:r>
+      <w:r>
+        <w:rPr>
+          <w:rStyle w:val="NormalTok"/>
+        </w:rPr>
+        <w:t xml:space="preserve">(from, to)</w:t>
+      </w:r>
+      <w:r>
+        <w:br/>
+      </w:r>
+      <w:r>
+        <w:rPr>
+          <w:rStyle w:val="NormalTok"/>
+        </w:rPr>
+        <w:t xml:space="preserve">    </w:t>
+      </w:r>
+      <w:r>
+        <w:br/>
+      </w:r>
+      <w:r>
+        <w:rPr>
+          <w:rStyle w:val="NormalTok"/>
+        </w:rPr>
+        <w:t xml:space="preserve">    </w:t>
+      </w:r>
+      <w:r>
+        <w:rPr>
+          <w:rStyle w:val="FunctionTok"/>
+        </w:rPr>
+        <w:t xml:space="preserve">visNetwork</w:t>
+      </w:r>
+      <w:r>
+        <w:rPr>
+          <w:rStyle w:val="NormalTok"/>
+        </w:rPr>
+        <w:t xml:space="preserve">(nodes, edges) </w:t>
+      </w:r>
+      <w:r>
+        <w:rPr>
+          <w:rStyle w:val="SpecialCharTok"/>
+        </w:rPr>
+        <w:t xml:space="preserve">%&gt;%</w:t>
+      </w:r>
+      <w:r>
+        <w:br/>
+      </w:r>
+      <w:r>
+        <w:rPr>
+          <w:rStyle w:val="NormalTok"/>
+        </w:rPr>
+        <w:t xml:space="preserve">      </w:t>
+      </w:r>
+      <w:r>
+        <w:rPr>
+          <w:rStyle w:val="FunctionTok"/>
+        </w:rPr>
+        <w:t xml:space="preserve">visOptions</w:t>
+      </w:r>
+      <w:r>
+        <w:rPr>
+          <w:rStyle w:val="NormalTok"/>
+        </w:rPr>
+        <w:t xml:space="preserve">(</w:t>
+      </w:r>
+      <w:r>
+        <w:rPr>
+          <w:rStyle w:val="AttributeTok"/>
+        </w:rPr>
+        <w:t xml:space="preserve">highlightNearest =</w:t>
+      </w:r>
+      <w:r>
+        <w:rPr>
+          <w:rStyle w:val="NormalTok"/>
+        </w:rPr>
+        <w:t xml:space="preserve"> </w:t>
+      </w:r>
+      <w:r>
+        <w:rPr>
+          <w:rStyle w:val="ConstantTok"/>
+        </w:rPr>
+        <w:t xml:space="preserve">TRUE</w:t>
+      </w:r>
+      <w:r>
+        <w:rPr>
+          <w:rStyle w:val="NormalTok"/>
+        </w:rPr>
+        <w:t xml:space="preserve">, </w:t>
+      </w:r>
+      <w:r>
+        <w:rPr>
+          <w:rStyle w:val="AttributeTok"/>
+        </w:rPr>
+        <w:t xml:space="preserve">nodesIdSelection =</w:t>
+      </w:r>
+      <w:r>
+        <w:rPr>
+          <w:rStyle w:val="NormalTok"/>
+        </w:rPr>
+        <w:t xml:space="preserve"> </w:t>
+      </w:r>
+      <w:r>
+        <w:rPr>
+          <w:rStyle w:val="ConstantTok"/>
+        </w:rPr>
+        <w:t xml:space="preserve">TRUE</w:t>
+      </w:r>
+      <w:r>
+        <w:rPr>
+          <w:rStyle w:val="NormalTok"/>
+        </w:rPr>
+        <w:t xml:space="preserve">)</w:t>
+      </w:r>
+      <w:r>
+        <w:br/>
+      </w:r>
+      <w:r>
+        <w:rPr>
+          <w:rStyle w:val="NormalTok"/>
+        </w:rPr>
+        <w:t xml:space="preserve">  })</w:t>
+      </w:r>
+      <w:r>
+        <w:br/>
+      </w:r>
+      <w:r>
+        <w:rPr>
+          <w:rStyle w:val="NormalTok"/>
+        </w:rPr>
+        <w:t xml:space="preserve">  </w:t>
+      </w:r>
+      <w:r>
+        <w:br/>
+      </w:r>
+      <w:r>
+        <w:rPr>
+          <w:rStyle w:val="NormalTok"/>
+        </w:rPr>
+        <w:t xml:space="preserve">  </w:t>
+      </w:r>
+      <w:r>
+        <w:rPr>
+          <w:rStyle w:val="DocumentationTok"/>
+        </w:rPr>
+        <w:t xml:space="preserve">### Nadia's Illegal Activities </w:t>
+      </w:r>
+      <w:r>
+        <w:rPr>
+          <w:rStyle w:val="AlertTok"/>
+        </w:rPr>
+        <w:t xml:space="preserve">###</w:t>
+      </w:r>
+      <w:r>
+        <w:br/>
+      </w:r>
+      <w:r>
+        <w:rPr>
+          <w:rStyle w:val="NormalTok"/>
+        </w:rPr>
+        <w:t xml:space="preserve">  filtered_data </w:t>
+      </w:r>
+      <w:r>
+        <w:rPr>
+          <w:rStyle w:val="OtherTok"/>
+        </w:rPr>
+        <w:t xml:space="preserve">&lt;-</w:t>
+      </w:r>
+      <w:r>
+        <w:rPr>
+          <w:rStyle w:val="NormalTok"/>
+        </w:rPr>
+        <w:t xml:space="preserve"> </w:t>
+      </w:r>
+      <w:r>
+        <w:rPr>
+          <w:rStyle w:val="FunctionTok"/>
+        </w:rPr>
+        <w:t xml:space="preserve">reactive</w:t>
+      </w:r>
+      <w:r>
+        <w:rPr>
+          <w:rStyle w:val="NormalTok"/>
+        </w:rPr>
+        <w:t xml:space="preserve">({</w:t>
+      </w:r>
+      <w:r>
+        <w:br/>
+      </w:r>
+      <w:r>
+        <w:rPr>
+          <w:rStyle w:val="NormalTok"/>
+        </w:rPr>
+        <w:t xml:space="preserve">    timeline_df </w:t>
+      </w:r>
+      <w:r>
+        <w:rPr>
+          <w:rStyle w:val="SpecialCharTok"/>
+        </w:rPr>
+        <w:t xml:space="preserve">%&gt;%</w:t>
+      </w:r>
+      <w:r>
+        <w:br/>
+      </w:r>
+      <w:r>
+        <w:rPr>
+          <w:rStyle w:val="NormalTok"/>
+        </w:rPr>
+        <w:t xml:space="preserve">      </w:t>
+      </w:r>
+      <w:r>
+        <w:rPr>
+          <w:rStyle w:val="FunctionTok"/>
+        </w:rPr>
+        <w:t xml:space="preserve">filter</w:t>
+      </w:r>
+      <w:r>
+        <w:rPr>
+          <w:rStyle w:val="NormalTok"/>
+        </w:rPr>
+        <w:t xml:space="preserve">(timestamp </w:t>
+      </w:r>
+      <w:r>
+        <w:rPr>
+          <w:rStyle w:val="SpecialCharTok"/>
+        </w:rPr>
+        <w:t xml:space="preserve">&gt;=</w:t>
+      </w:r>
+      <w:r>
+        <w:rPr>
+          <w:rStyle w:val="NormalTok"/>
+        </w:rPr>
+        <w:t xml:space="preserve"> input</w:t>
+      </w:r>
+      <w:r>
+        <w:rPr>
+          <w:rStyle w:val="SpecialCharTok"/>
+        </w:rPr>
+        <w:t xml:space="preserve">$</w:t>
+      </w:r>
+      <w:r>
+        <w:rPr>
+          <w:rStyle w:val="NormalTok"/>
+        </w:rPr>
+        <w:t xml:space="preserve">dateRange[</w:t>
+      </w:r>
+      <w:r>
+        <w:rPr>
+          <w:rStyle w:val="DecValTok"/>
+        </w:rPr>
+        <w:t xml:space="preserve">1</w:t>
+      </w:r>
+      <w:r>
+        <w:rPr>
+          <w:rStyle w:val="NormalTok"/>
+        </w:rPr>
+        <w:t xml:space="preserve">],</w:t>
+      </w:r>
+      <w:r>
+        <w:br/>
+      </w:r>
+      <w:r>
+        <w:rPr>
+          <w:rStyle w:val="NormalTok"/>
+        </w:rPr>
+        <w:t xml:space="preserve">             timestamp </w:t>
+      </w:r>
+      <w:r>
+        <w:rPr>
+          <w:rStyle w:val="SpecialCharTok"/>
+        </w:rPr>
+        <w:t xml:space="preserve">&lt;=</w:t>
+      </w:r>
+      <w:r>
+        <w:rPr>
+          <w:rStyle w:val="NormalTok"/>
+        </w:rPr>
+        <w:t xml:space="preserve"> input</w:t>
+      </w:r>
+      <w:r>
+        <w:rPr>
+          <w:rStyle w:val="SpecialCharTok"/>
+        </w:rPr>
+        <w:t xml:space="preserve">$</w:t>
+      </w:r>
+      <w:r>
+        <w:rPr>
+          <w:rStyle w:val="NormalTok"/>
+        </w:rPr>
+        <w:t xml:space="preserve">dateRange[</w:t>
+      </w:r>
+      <w:r>
+        <w:rPr>
+          <w:rStyle w:val="DecValTok"/>
+        </w:rPr>
+        <w:t xml:space="preserve">2</w:t>
+      </w:r>
+      <w:r>
+        <w:rPr>
+          <w:rStyle w:val="NormalTok"/>
+        </w:rPr>
+        <w:t xml:space="preserve">],</w:t>
+      </w:r>
+      <w:r>
+        <w:br/>
+      </w:r>
+      <w:r>
+        <w:rPr>
+          <w:rStyle w:val="NormalTok"/>
+        </w:rPr>
+        <w:t xml:space="preserve">             event_type </w:t>
+      </w:r>
+      <w:r>
+        <w:rPr>
+          <w:rStyle w:val="SpecialCharTok"/>
+        </w:rPr>
+        <w:t xml:space="preserve">%in%</w:t>
+      </w:r>
+      <w:r>
+        <w:rPr>
+          <w:rStyle w:val="NormalTok"/>
+        </w:rPr>
+        <w:t xml:space="preserve"> input</w:t>
+      </w:r>
+      <w:r>
+        <w:rPr>
+          <w:rStyle w:val="SpecialCharTok"/>
+        </w:rPr>
+        <w:t xml:space="preserve">$</w:t>
+      </w:r>
+      <w:r>
+        <w:rPr>
+          <w:rStyle w:val="NormalTok"/>
+        </w:rPr>
+        <w:t xml:space="preserve">eventType)</w:t>
+      </w:r>
+      <w:r>
+        <w:br/>
+      </w:r>
+      <w:r>
+        <w:rPr>
+          <w:rStyle w:val="NormalTok"/>
+        </w:rPr>
+        <w:t xml:space="preserve">  })</w:t>
+      </w:r>
+      <w:r>
+        <w:br/>
+      </w:r>
+      <w:r>
+        <w:rPr>
+          <w:rStyle w:val="NormalTok"/>
+        </w:rPr>
+        <w:t xml:space="preserve">  </w:t>
+      </w:r>
+      <w:r>
+        <w:br/>
+      </w:r>
+      <w:r>
+        <w:rPr>
+          <w:rStyle w:val="NormalTok"/>
+        </w:rPr>
+        <w:t xml:space="preserve">  </w:t>
+      </w:r>
+      <w:r>
+        <w:rPr>
+          <w:rStyle w:val="CommentTok"/>
+        </w:rPr>
+        <w:t xml:space="preserve"># Ego network with evidence hover</w:t>
+      </w:r>
+      <w:r>
+        <w:br/>
+      </w:r>
+      <w:r>
+        <w:rPr>
+          <w:rStyle w:val="NormalTok"/>
+        </w:rPr>
+        <w:t xml:space="preserve">  output</w:t>
+      </w:r>
+      <w:r>
+        <w:rPr>
+          <w:rStyle w:val="SpecialCharTok"/>
+        </w:rPr>
+        <w:t xml:space="preserve">$</w:t>
+      </w:r>
+      <w:r>
+        <w:rPr>
+          <w:rStyle w:val="NormalTok"/>
+        </w:rPr>
+        <w:t xml:space="preserve">illegalNetworkPlot </w:t>
+      </w:r>
+      <w:r>
+        <w:rPr>
+          <w:rStyle w:val="OtherTok"/>
+        </w:rPr>
+        <w:t xml:space="preserve">&lt;-</w:t>
+      </w:r>
+      <w:r>
+        <w:rPr>
+          <w:rStyle w:val="NormalTok"/>
+        </w:rPr>
+        <w:t xml:space="preserve"> </w:t>
+      </w:r>
+      <w:r>
+        <w:rPr>
+          <w:rStyle w:val="FunctionTok"/>
+        </w:rPr>
+        <w:t xml:space="preserve">renderVisNetwork</w:t>
+      </w:r>
+      <w:r>
+        <w:rPr>
+          <w:rStyle w:val="NormalTok"/>
+        </w:rPr>
+        <w:t xml:space="preserve">({</w:t>
+      </w:r>
+      <w:r>
+        <w:br/>
+      </w:r>
+      <w:r>
+        <w:rPr>
+          <w:rStyle w:val="NormalTok"/>
+        </w:rPr>
+        <w:t xml:space="preserve">    ego_graph </w:t>
+      </w:r>
+      <w:r>
+        <w:rPr>
+          <w:rStyle w:val="OtherTok"/>
+        </w:rPr>
+        <w:t xml:space="preserve">&lt;-</w:t>
+      </w:r>
+      <w:r>
+        <w:rPr>
+          <w:rStyle w:val="NormalTok"/>
+        </w:rPr>
+        <w:t xml:space="preserve"> mc3_graph </w:t>
+      </w:r>
+      <w:r>
+        <w:rPr>
+          <w:rStyle w:val="SpecialCharTok"/>
+        </w:rPr>
+        <w:t xml:space="preserve">%&gt;%</w:t>
+      </w:r>
+      <w:r>
+        <w:br/>
+      </w:r>
+      <w:r>
+        <w:rPr>
+          <w:rStyle w:val="NormalTok"/>
+        </w:rPr>
+        <w:t xml:space="preserve">      </w:t>
+      </w:r>
+      <w:r>
+        <w:rPr>
+          <w:rStyle w:val="FunctionTok"/>
+        </w:rPr>
+        <w:t xml:space="preserve">activate</w:t>
+      </w:r>
+      <w:r>
+        <w:rPr>
+          <w:rStyle w:val="NormalTok"/>
+        </w:rPr>
+        <w:t xml:space="preserve">(nodes) </w:t>
+      </w:r>
+      <w:r>
+        <w:rPr>
+          <w:rStyle w:val="SpecialCharTok"/>
+        </w:rPr>
+        <w:t xml:space="preserve">%&gt;%</w:t>
+      </w:r>
+      <w:r>
+        <w:br/>
+      </w:r>
+      <w:r>
+        <w:rPr>
+          <w:rStyle w:val="NormalTok"/>
+        </w:rPr>
+        <w:t xml:space="preserve">      </w:t>
+      </w:r>
+      <w:r>
+        <w:rPr>
+          <w:rStyle w:val="FunctionTok"/>
+        </w:rPr>
+        <w:t xml:space="preserve">mutate</w:t>
+      </w:r>
+      <w:r>
+        <w:rPr>
+          <w:rStyle w:val="NormalTok"/>
+        </w:rPr>
+        <w:t xml:space="preserve">(</w:t>
+      </w:r>
+      <w:r>
+        <w:rPr>
+          <w:rStyle w:val="AttributeTok"/>
+        </w:rPr>
+        <w:t xml:space="preserve">dist =</w:t>
+      </w:r>
+      <w:r>
+        <w:rPr>
+          <w:rStyle w:val="NormalTok"/>
+        </w:rPr>
+        <w:t xml:space="preserve"> </w:t>
+      </w:r>
+      <w:r>
+        <w:rPr>
+          <w:rStyle w:val="FunctionTok"/>
+        </w:rPr>
+        <w:t xml:space="preserve">node_distance_from</w:t>
+      </w:r>
+      <w:r>
+        <w:rPr>
+          <w:rStyle w:val="NormalTok"/>
+        </w:rPr>
+        <w:t xml:space="preserve">(nadia_id)) </w:t>
+      </w:r>
+      <w:r>
+        <w:rPr>
+          <w:rStyle w:val="SpecialCharTok"/>
+        </w:rPr>
+        <w:t xml:space="preserve">%&gt;%</w:t>
+      </w:r>
+      <w:r>
+        <w:br/>
+      </w:r>
+      <w:r>
+        <w:rPr>
+          <w:rStyle w:val="NormalTok"/>
+        </w:rPr>
+        <w:t xml:space="preserve">      </w:t>
+      </w:r>
+      <w:r>
+        <w:rPr>
+          <w:rStyle w:val="FunctionTok"/>
+        </w:rPr>
+        <w:t xml:space="preserve">filter</w:t>
+      </w:r>
+      <w:r>
+        <w:rPr>
+          <w:rStyle w:val="NormalTok"/>
+        </w:rPr>
+        <w:t xml:space="preserve">(dist </w:t>
+      </w:r>
+      <w:r>
+        <w:rPr>
+          <w:rStyle w:val="SpecialCharTok"/>
+        </w:rPr>
+        <w:t xml:space="preserve">&lt;=</w:t>
+      </w:r>
+      <w:r>
+        <w:rPr>
+          <w:rStyle w:val="NormalTok"/>
+        </w:rPr>
+        <w:t xml:space="preserve"> </w:t>
+      </w:r>
+      <w:r>
+        <w:rPr>
+          <w:rStyle w:val="DecValTok"/>
+        </w:rPr>
+        <w:t xml:space="preserve">2</w:t>
+      </w:r>
+      <w:r>
+        <w:rPr>
+          <w:rStyle w:val="NormalTok"/>
+        </w:rPr>
+        <w:t xml:space="preserve">)</w:t>
+      </w:r>
+      <w:r>
+        <w:br/>
+      </w:r>
+      <w:r>
+        <w:rPr>
+          <w:rStyle w:val="NormalTok"/>
+        </w:rPr>
+        <w:t xml:space="preserve">    </w:t>
+      </w:r>
+      <w:r>
+        <w:br/>
+      </w:r>
+      <w:r>
+        <w:rPr>
+          <w:rStyle w:val="NormalTok"/>
+        </w:rPr>
+        <w:t xml:space="preserve">    nodes </w:t>
+      </w:r>
+      <w:r>
+        <w:rPr>
+          <w:rStyle w:val="OtherTok"/>
+        </w:rPr>
+        <w:t xml:space="preserve">&lt;-</w:t>
+      </w:r>
+      <w:r>
+        <w:rPr>
+          <w:rStyle w:val="NormalTok"/>
+        </w:rPr>
+        <w:t xml:space="preserve"> ego_graph </w:t>
+      </w:r>
+      <w:r>
+        <w:rPr>
+          <w:rStyle w:val="SpecialCharTok"/>
+        </w:rPr>
+        <w:t xml:space="preserve">%&gt;%</w:t>
+      </w:r>
+      <w:r>
+        <w:br/>
+      </w:r>
+      <w:r>
+        <w:rPr>
+          <w:rStyle w:val="NormalTok"/>
+        </w:rPr>
+        <w:t xml:space="preserve">      </w:t>
+      </w:r>
+      <w:r>
+        <w:rPr>
+          <w:rStyle w:val="FunctionTok"/>
+        </w:rPr>
+        <w:t xml:space="preserve">activate</w:t>
+      </w:r>
+      <w:r>
+        <w:rPr>
+          <w:rStyle w:val="NormalTok"/>
+        </w:rPr>
+        <w:t xml:space="preserve">(nodes) </w:t>
+      </w:r>
+      <w:r>
+        <w:rPr>
+          <w:rStyle w:val="SpecialCharTok"/>
+        </w:rPr>
+        <w:t xml:space="preserve">%&gt;%</w:t>
+      </w:r>
+      <w:r>
+        <w:br/>
+      </w:r>
+      <w:r>
+        <w:rPr>
+          <w:rStyle w:val="NormalTok"/>
+        </w:rPr>
+        <w:t xml:space="preserve">      </w:t>
+      </w:r>
+      <w:r>
+        <w:rPr>
+          <w:rStyle w:val="FunctionTok"/>
+        </w:rPr>
+        <w:t xml:space="preserve">as_tibble</w:t>
+      </w:r>
+      <w:r>
+        <w:rPr>
+          <w:rStyle w:val="NormalTok"/>
+        </w:rPr>
+        <w:t xml:space="preserve">() </w:t>
+      </w:r>
+      <w:r>
+        <w:rPr>
+          <w:rStyle w:val="SpecialCharTok"/>
+        </w:rPr>
+        <w:t xml:space="preserve">%&gt;%</w:t>
+      </w:r>
+      <w:r>
+        <w:br/>
+      </w:r>
+      <w:r>
+        <w:rPr>
+          <w:rStyle w:val="NormalTok"/>
+        </w:rPr>
+        <w:t xml:space="preserve">      </w:t>
+      </w:r>
+      <w:r>
+        <w:rPr>
+          <w:rStyle w:val="FunctionTok"/>
+        </w:rPr>
+        <w:t xml:space="preserve">mutate</w:t>
+      </w:r>
+      <w:r>
+        <w:rPr>
+          <w:rStyle w:val="NormalTok"/>
+        </w:rPr>
+        <w:t xml:space="preserve">(</w:t>
+      </w:r>
+      <w:r>
+        <w:rPr>
+          <w:rStyle w:val="AttributeTok"/>
+        </w:rPr>
+        <w:t xml:space="preserve">id =</w:t>
+      </w:r>
+      <w:r>
+        <w:rPr>
+          <w:rStyle w:val="NormalTok"/>
+        </w:rPr>
+        <w:t xml:space="preserve"> </w:t>
+      </w:r>
+      <w:r>
+        <w:rPr>
+          <w:rStyle w:val="FunctionTok"/>
+        </w:rPr>
+        <w:t xml:space="preserve">row_number</w:t>
+      </w:r>
+      <w:r>
+        <w:rPr>
+          <w:rStyle w:val="NormalTok"/>
+        </w:rPr>
+        <w:t xml:space="preserve">(),</w:t>
+      </w:r>
+      <w:r>
+        <w:br/>
+      </w:r>
+      <w:r>
+        <w:rPr>
+          <w:rStyle w:val="NormalTok"/>
+        </w:rPr>
+        <w:t xml:space="preserve">             </w:t>
+      </w:r>
+      <w:r>
+        <w:rPr>
+          <w:rStyle w:val="AttributeTok"/>
+        </w:rPr>
+        <w:t xml:space="preserve">label =</w:t>
+      </w:r>
+      <w:r>
+        <w:rPr>
+          <w:rStyle w:val="NormalTok"/>
+        </w:rPr>
+        <w:t xml:space="preserve"> name,</w:t>
+      </w:r>
+      <w:r>
+        <w:br/>
+      </w:r>
+      <w:r>
+        <w:rPr>
+          <w:rStyle w:val="NormalTok"/>
+        </w:rPr>
+        <w:t xml:space="preserve">             </w:t>
+      </w:r>
+      <w:r>
+        <w:rPr>
+          <w:rStyle w:val="AttributeTok"/>
+        </w:rPr>
+        <w:t xml:space="preserve">group =</w:t>
+      </w:r>
+      <w:r>
+        <w:rPr>
+          <w:rStyle w:val="NormalTok"/>
+        </w:rPr>
+        <w:t xml:space="preserve"> sub_type,</w:t>
+      </w:r>
+      <w:r>
+        <w:br/>
+      </w:r>
+      <w:r>
+        <w:rPr>
+          <w:rStyle w:val="NormalTok"/>
+        </w:rPr>
+        <w:t xml:space="preserve">             </w:t>
+      </w:r>
+      <w:r>
+        <w:rPr>
+          <w:rStyle w:val="AttributeTok"/>
+        </w:rPr>
+        <w:t xml:space="preserve">title =</w:t>
+      </w:r>
+      <w:r>
+        <w:rPr>
+          <w:rStyle w:val="NormalTok"/>
+        </w:rPr>
+        <w:t xml:space="preserve"> </w:t>
+      </w:r>
+      <w:r>
+        <w:rPr>
+          <w:rStyle w:val="FunctionTok"/>
+        </w:rPr>
+        <w:t xml:space="preserve">paste</w:t>
+      </w:r>
+      <w:r>
+        <w:rPr>
+          <w:rStyle w:val="NormalTok"/>
+        </w:rPr>
+        <w:t xml:space="preserve">(</w:t>
+      </w:r>
+      <w:r>
+        <w:rPr>
+          <w:rStyle w:val="StringTok"/>
+        </w:rPr>
+        <w:t xml:space="preserve">"Node:"</w:t>
+      </w:r>
+      <w:r>
+        <w:rPr>
+          <w:rStyle w:val="NormalTok"/>
+        </w:rPr>
+        <w:t xml:space="preserve">, name, </w:t>
+      </w:r>
+      <w:r>
+        <w:rPr>
+          <w:rStyle w:val="StringTok"/>
+        </w:rPr>
+        <w:t xml:space="preserve">"&lt;br&gt;Type:"</w:t>
+      </w:r>
+      <w:r>
+        <w:rPr>
+          <w:rStyle w:val="NormalTok"/>
+        </w:rPr>
+        <w:t xml:space="preserve">, sub_type)) </w:t>
+      </w:r>
+      <w:r>
+        <w:rPr>
+          <w:rStyle w:val="SpecialCharTok"/>
+        </w:rPr>
+        <w:t xml:space="preserve">%&gt;%</w:t>
+      </w:r>
+      <w:r>
+        <w:br/>
+      </w:r>
+      <w:r>
+        <w:rPr>
+          <w:rStyle w:val="NormalTok"/>
+        </w:rPr>
+        <w:t xml:space="preserve">      </w:t>
+      </w:r>
+      <w:r>
+        <w:rPr>
+          <w:rStyle w:val="FunctionTok"/>
+        </w:rPr>
+        <w:t xml:space="preserve">select</w:t>
+      </w:r>
+      <w:r>
+        <w:rPr>
+          <w:rStyle w:val="NormalTok"/>
+        </w:rPr>
+        <w:t xml:space="preserve">(id, label, group, title)</w:t>
+      </w:r>
+      <w:r>
+        <w:br/>
+      </w:r>
+      <w:r>
+        <w:rPr>
+          <w:rStyle w:val="NormalTok"/>
+        </w:rPr>
+        <w:t xml:space="preserve">    </w:t>
+      </w:r>
+      <w:r>
+        <w:br/>
+      </w:r>
+      <w:r>
+        <w:rPr>
+          <w:rStyle w:val="NormalTok"/>
+        </w:rPr>
+        <w:t xml:space="preserve">    edges </w:t>
+      </w:r>
+      <w:r>
+        <w:rPr>
+          <w:rStyle w:val="OtherTok"/>
+        </w:rPr>
+        <w:t xml:space="preserve">&lt;-</w:t>
+      </w:r>
+      <w:r>
+        <w:rPr>
+          <w:rStyle w:val="NormalTok"/>
+        </w:rPr>
+        <w:t xml:space="preserve"> ego_graph </w:t>
+      </w:r>
+      <w:r>
+        <w:rPr>
+          <w:rStyle w:val="SpecialCharTok"/>
+        </w:rPr>
+        <w:t xml:space="preserve">%&gt;%</w:t>
+      </w:r>
+      <w:r>
+        <w:br/>
+      </w:r>
+      <w:r>
+        <w:rPr>
+          <w:rStyle w:val="NormalTok"/>
+        </w:rPr>
+        <w:t xml:space="preserve">      </w:t>
+      </w:r>
+      <w:r>
+        <w:rPr>
+          <w:rStyle w:val="FunctionTok"/>
+        </w:rPr>
+        <w:t xml:space="preserve">activate</w:t>
+      </w:r>
+      <w:r>
+        <w:rPr>
+          <w:rStyle w:val="NormalTok"/>
+        </w:rPr>
+        <w:t xml:space="preserve">(edges) </w:t>
+      </w:r>
+      <w:r>
+        <w:rPr>
+          <w:rStyle w:val="SpecialCharTok"/>
+        </w:rPr>
+        <w:t xml:space="preserve">%&gt;%</w:t>
+      </w:r>
+      <w:r>
+        <w:br/>
+      </w:r>
+      <w:r>
+        <w:rPr>
+          <w:rStyle w:val="NormalTok"/>
+        </w:rPr>
+        <w:t xml:space="preserve">      </w:t>
+      </w:r>
+      <w:r>
+        <w:rPr>
+          <w:rStyle w:val="FunctionTok"/>
+        </w:rPr>
+        <w:t xml:space="preserve">as_tibble</w:t>
+      </w:r>
+      <w:r>
+        <w:rPr>
+          <w:rStyle w:val="NormalTok"/>
+        </w:rPr>
+        <w:t xml:space="preserve">() </w:t>
+      </w:r>
+      <w:r>
+        <w:rPr>
+          <w:rStyle w:val="SpecialCharTok"/>
+        </w:rPr>
+        <w:t xml:space="preserve">%&gt;%</w:t>
+      </w:r>
+      <w:r>
+        <w:br/>
+      </w:r>
+      <w:r>
+        <w:rPr>
+          <w:rStyle w:val="NormalTok"/>
+        </w:rPr>
+        <w:t xml:space="preserve">      </w:t>
+      </w:r>
+      <w:r>
+        <w:rPr>
+          <w:rStyle w:val="FunctionTok"/>
+        </w:rPr>
+        <w:t xml:space="preserve">select</w:t>
+      </w:r>
+      <w:r>
+        <w:rPr>
+          <w:rStyle w:val="NormalTok"/>
+        </w:rPr>
+        <w:t xml:space="preserve">(from, to)</w:t>
+      </w:r>
+      <w:r>
+        <w:br/>
+      </w:r>
+      <w:r>
+        <w:rPr>
+          <w:rStyle w:val="NormalTok"/>
+        </w:rPr>
+        <w:t xml:space="preserve">    </w:t>
+      </w:r>
+      <w:r>
+        <w:br/>
+      </w:r>
+      <w:r>
+        <w:rPr>
+          <w:rStyle w:val="NormalTok"/>
+        </w:rPr>
+        <w:t xml:space="preserve">    </w:t>
+      </w:r>
+      <w:r>
+        <w:rPr>
+          <w:rStyle w:val="FunctionTok"/>
+        </w:rPr>
+        <w:t xml:space="preserve">visNetwork</w:t>
+      </w:r>
+      <w:r>
+        <w:rPr>
+          <w:rStyle w:val="NormalTok"/>
+        </w:rPr>
+        <w:t xml:space="preserve">(nodes, edges) </w:t>
+      </w:r>
+      <w:r>
+        <w:rPr>
+          <w:rStyle w:val="SpecialCharTok"/>
+        </w:rPr>
+        <w:t xml:space="preserve">%&gt;%</w:t>
+      </w:r>
+      <w:r>
+        <w:br/>
+      </w:r>
+      <w:r>
+        <w:rPr>
+          <w:rStyle w:val="NormalTok"/>
+        </w:rPr>
+        <w:t xml:space="preserve">      </w:t>
+      </w:r>
+      <w:r>
+        <w:rPr>
+          <w:rStyle w:val="FunctionTok"/>
+        </w:rPr>
+        <w:t xml:space="preserve">visOptions</w:t>
+      </w:r>
+      <w:r>
+        <w:rPr>
+          <w:rStyle w:val="NormalTok"/>
+        </w:rPr>
+        <w:t xml:space="preserve">(</w:t>
+      </w:r>
+      <w:r>
+        <w:rPr>
+          <w:rStyle w:val="AttributeTok"/>
+        </w:rPr>
+        <w:t xml:space="preserve">highlightNearest =</w:t>
+      </w:r>
+      <w:r>
+        <w:rPr>
+          <w:rStyle w:val="NormalTok"/>
+        </w:rPr>
+        <w:t xml:space="preserve"> </w:t>
+      </w:r>
+      <w:r>
+        <w:rPr>
+          <w:rStyle w:val="ConstantTok"/>
+        </w:rPr>
+        <w:t xml:space="preserve">TRUE</w:t>
+      </w:r>
+      <w:r>
+        <w:rPr>
+          <w:rStyle w:val="NormalTok"/>
+        </w:rPr>
+        <w:t xml:space="preserve">, </w:t>
+      </w:r>
+      <w:r>
+        <w:rPr>
+          <w:rStyle w:val="AttributeTok"/>
+        </w:rPr>
+        <w:t xml:space="preserve">nodesIdSelection =</w:t>
+      </w:r>
+      <w:r>
+        <w:rPr>
+          <w:rStyle w:val="NormalTok"/>
+        </w:rPr>
+        <w:t xml:space="preserve"> </w:t>
+      </w:r>
+      <w:r>
+        <w:rPr>
+          <w:rStyle w:val="ConstantTok"/>
+        </w:rPr>
+        <w:t xml:space="preserve">TRUE</w:t>
+      </w:r>
+      <w:r>
+        <w:rPr>
+          <w:rStyle w:val="NormalTok"/>
+        </w:rPr>
+        <w:t xml:space="preserve">)</w:t>
+      </w:r>
+      <w:r>
+        <w:br/>
+      </w:r>
+      <w:r>
+        <w:rPr>
+          <w:rStyle w:val="NormalTok"/>
+        </w:rPr>
+        <w:t xml:space="preserve">  })</w:t>
+      </w:r>
+      <w:r>
+        <w:br/>
+      </w:r>
+      <w:r>
+        <w:rPr>
+          <w:rStyle w:val="NormalTok"/>
+        </w:rPr>
+        <w:t xml:space="preserve">  </w:t>
+      </w:r>
+      <w:r>
+        <w:br/>
+      </w:r>
+      <w:r>
+        <w:rPr>
+          <w:rStyle w:val="NormalTok"/>
+        </w:rPr>
+        <w:t xml:space="preserve">  </w:t>
+      </w:r>
+      <w:r>
+        <w:rPr>
+          <w:rStyle w:val="CommentTok"/>
+        </w:rPr>
+        <w:t xml:space="preserve"># Betweenness graph</w:t>
+      </w:r>
+      <w:r>
+        <w:br/>
+      </w:r>
+      <w:r>
+        <w:rPr>
+          <w:rStyle w:val="NormalTok"/>
+        </w:rPr>
+        <w:t xml:space="preserve">  output</w:t>
+      </w:r>
+      <w:r>
+        <w:rPr>
+          <w:rStyle w:val="SpecialCharTok"/>
+        </w:rPr>
+        <w:t xml:space="preserve">$</w:t>
+      </w:r>
+      <w:r>
+        <w:rPr>
+          <w:rStyle w:val="NormalTok"/>
+        </w:rPr>
+        <w:t xml:space="preserve">betweennessPlot </w:t>
+      </w:r>
+      <w:r>
+        <w:rPr>
+          <w:rStyle w:val="OtherTok"/>
+        </w:rPr>
+        <w:t xml:space="preserve">&lt;-</w:t>
+      </w:r>
+      <w:r>
+        <w:rPr>
+          <w:rStyle w:val="NormalTok"/>
+        </w:rPr>
+        <w:t xml:space="preserve"> </w:t>
+      </w:r>
+      <w:r>
+        <w:rPr>
+          <w:rStyle w:val="FunctionTok"/>
+        </w:rPr>
+        <w:t xml:space="preserve">renderPlotly</w:t>
+      </w:r>
+      <w:r>
+        <w:rPr>
+          <w:rStyle w:val="NormalTok"/>
+        </w:rPr>
+        <w:t xml:space="preserve">({</w:t>
+      </w:r>
+      <w:r>
+        <w:br/>
+      </w:r>
+      <w:r>
+        <w:rPr>
+          <w:rStyle w:val="NormalTok"/>
+        </w:rPr>
+        <w:t xml:space="preserve">    ego_graph </w:t>
+      </w:r>
+      <w:r>
+        <w:rPr>
+          <w:rStyle w:val="OtherTok"/>
+        </w:rPr>
+        <w:t xml:space="preserve">&lt;-</w:t>
+      </w:r>
+      <w:r>
+        <w:rPr>
+          <w:rStyle w:val="NormalTok"/>
+        </w:rPr>
+        <w:t xml:space="preserve"> mc3_graph </w:t>
+      </w:r>
+      <w:r>
+        <w:rPr>
+          <w:rStyle w:val="SpecialCharTok"/>
+        </w:rPr>
+        <w:t xml:space="preserve">%&gt;%</w:t>
+      </w:r>
+      <w:r>
+        <w:br/>
+      </w:r>
+      <w:r>
+        <w:rPr>
+          <w:rStyle w:val="NormalTok"/>
+        </w:rPr>
+        <w:t xml:space="preserve">      </w:t>
+      </w:r>
+      <w:r>
+        <w:rPr>
+          <w:rStyle w:val="FunctionTok"/>
+        </w:rPr>
+        <w:t xml:space="preserve">activate</w:t>
+      </w:r>
+      <w:r>
+        <w:rPr>
+          <w:rStyle w:val="NormalTok"/>
+        </w:rPr>
+        <w:t xml:space="preserve">(nodes) </w:t>
+      </w:r>
+      <w:r>
+        <w:rPr>
+          <w:rStyle w:val="SpecialCharTok"/>
+        </w:rPr>
+        <w:t xml:space="preserve">%&gt;%</w:t>
+      </w:r>
+      <w:r>
+        <w:br/>
+      </w:r>
+      <w:r>
+        <w:rPr>
+          <w:rStyle w:val="NormalTok"/>
+        </w:rPr>
+        <w:t xml:space="preserve">      </w:t>
+      </w:r>
+      <w:r>
+        <w:rPr>
+          <w:rStyle w:val="FunctionTok"/>
+        </w:rPr>
+        <w:t xml:space="preserve">mutate</w:t>
+      </w:r>
+      <w:r>
+        <w:rPr>
+          <w:rStyle w:val="NormalTok"/>
+        </w:rPr>
+        <w:t xml:space="preserve">(</w:t>
+      </w:r>
+      <w:r>
+        <w:rPr>
+          <w:rStyle w:val="AttributeTok"/>
+        </w:rPr>
+        <w:t xml:space="preserve">dist =</w:t>
+      </w:r>
+      <w:r>
+        <w:rPr>
+          <w:rStyle w:val="NormalTok"/>
+        </w:rPr>
+        <w:t xml:space="preserve"> </w:t>
+      </w:r>
+      <w:r>
+        <w:rPr>
+          <w:rStyle w:val="FunctionTok"/>
+        </w:rPr>
+        <w:t xml:space="preserve">node_distance_from</w:t>
+      </w:r>
+      <w:r>
+        <w:rPr>
+          <w:rStyle w:val="NormalTok"/>
+        </w:rPr>
+        <w:t xml:space="preserve">(nadia_id)) </w:t>
+      </w:r>
+      <w:r>
+        <w:rPr>
+          <w:rStyle w:val="SpecialCharTok"/>
+        </w:rPr>
+        <w:t xml:space="preserve">%&gt;%</w:t>
+      </w:r>
+      <w:r>
+        <w:br/>
+      </w:r>
+      <w:r>
+        <w:rPr>
+          <w:rStyle w:val="NormalTok"/>
+        </w:rPr>
+        <w:t xml:space="preserve">      </w:t>
+      </w:r>
+      <w:r>
+        <w:rPr>
+          <w:rStyle w:val="FunctionTok"/>
+        </w:rPr>
+        <w:t xml:space="preserve">filter</w:t>
+      </w:r>
+      <w:r>
+        <w:rPr>
+          <w:rStyle w:val="NormalTok"/>
+        </w:rPr>
+        <w:t xml:space="preserve">(dist </w:t>
+      </w:r>
+      <w:r>
+        <w:rPr>
+          <w:rStyle w:val="SpecialCharTok"/>
+        </w:rPr>
+        <w:t xml:space="preserve">&lt;=</w:t>
+      </w:r>
+      <w:r>
+        <w:rPr>
+          <w:rStyle w:val="NormalTok"/>
+        </w:rPr>
+        <w:t xml:space="preserve"> </w:t>
+      </w:r>
+      <w:r>
+        <w:rPr>
+          <w:rStyle w:val="DecValTok"/>
+        </w:rPr>
+        <w:t xml:space="preserve">2</w:t>
+      </w:r>
+      <w:r>
+        <w:rPr>
+          <w:rStyle w:val="NormalTok"/>
+        </w:rPr>
+        <w:t xml:space="preserve">) </w:t>
+      </w:r>
+      <w:r>
+        <w:rPr>
+          <w:rStyle w:val="SpecialCharTok"/>
+        </w:rPr>
+        <w:t xml:space="preserve">%&gt;%</w:t>
+      </w:r>
+      <w:r>
+        <w:br/>
+      </w:r>
+      <w:r>
+        <w:rPr>
+          <w:rStyle w:val="NormalTok"/>
+        </w:rPr>
+        <w:t xml:space="preserve">      </w:t>
+      </w:r>
+      <w:r>
+        <w:rPr>
+          <w:rStyle w:val="FunctionTok"/>
+        </w:rPr>
+        <w:t xml:space="preserve">mutate</w:t>
+      </w:r>
+      <w:r>
+        <w:rPr>
+          <w:rStyle w:val="NormalTok"/>
+        </w:rPr>
+        <w:t xml:space="preserve">(</w:t>
+      </w:r>
+      <w:r>
+        <w:rPr>
+          <w:rStyle w:val="AttributeTok"/>
+        </w:rPr>
+        <w:t xml:space="preserve">betweenness =</w:t>
+      </w:r>
+      <w:r>
+        <w:rPr>
+          <w:rStyle w:val="NormalTok"/>
+        </w:rPr>
+        <w:t xml:space="preserve"> </w:t>
+      </w:r>
+      <w:r>
+        <w:rPr>
+          <w:rStyle w:val="FunctionTok"/>
+        </w:rPr>
+        <w:t xml:space="preserve">centrality_betweenness</w:t>
+      </w:r>
+      <w:r>
+        <w:rPr>
+          <w:rStyle w:val="NormalTok"/>
+        </w:rPr>
+        <w:t xml:space="preserve">())</w:t>
+      </w:r>
+      <w:r>
+        <w:br/>
+      </w:r>
+      <w:r>
+        <w:rPr>
+          <w:rStyle w:val="NormalTok"/>
+        </w:rPr>
+        <w:t xml:space="preserve">    </w:t>
+      </w:r>
+      <w:r>
+        <w:br/>
+      </w:r>
+      <w:r>
+        <w:rPr>
+          <w:rStyle w:val="NormalTok"/>
+        </w:rPr>
+        <w:t xml:space="preserve">    df </w:t>
+      </w:r>
+      <w:r>
+        <w:rPr>
+          <w:rStyle w:val="OtherTok"/>
+        </w:rPr>
+        <w:t xml:space="preserve">&lt;-</w:t>
+      </w:r>
+      <w:r>
+        <w:rPr>
+          <w:rStyle w:val="NormalTok"/>
+        </w:rPr>
+        <w:t xml:space="preserve"> ego_graph </w:t>
+      </w:r>
+      <w:r>
+        <w:rPr>
+          <w:rStyle w:val="SpecialCharTok"/>
+        </w:rPr>
+        <w:t xml:space="preserve">%&gt;%</w:t>
+      </w:r>
+      <w:r>
+        <w:br/>
+      </w:r>
+      <w:r>
+        <w:rPr>
+          <w:rStyle w:val="NormalTok"/>
+        </w:rPr>
+        <w:t xml:space="preserve">      </w:t>
+      </w:r>
+      <w:r>
+        <w:rPr>
+          <w:rStyle w:val="FunctionTok"/>
+        </w:rPr>
+        <w:t xml:space="preserve">activate</w:t>
+      </w:r>
+      <w:r>
+        <w:rPr>
+          <w:rStyle w:val="NormalTok"/>
+        </w:rPr>
+        <w:t xml:space="preserve">(nodes) </w:t>
+      </w:r>
+      <w:r>
+        <w:rPr>
+          <w:rStyle w:val="SpecialCharTok"/>
+        </w:rPr>
+        <w:t xml:space="preserve">%&gt;%</w:t>
+      </w:r>
+      <w:r>
+        <w:br/>
+      </w:r>
+      <w:r>
+        <w:rPr>
+          <w:rStyle w:val="NormalTok"/>
+        </w:rPr>
+        <w:t xml:space="preserve">      </w:t>
+      </w:r>
+      <w:r>
+        <w:rPr>
+          <w:rStyle w:val="FunctionTok"/>
+        </w:rPr>
+        <w:t xml:space="preserve">as_tibble</w:t>
+      </w:r>
+      <w:r>
+        <w:rPr>
+          <w:rStyle w:val="NormalTok"/>
+        </w:rPr>
+        <w:t xml:space="preserve">()</w:t>
+      </w:r>
+      <w:r>
+        <w:br/>
+      </w:r>
+      <w:r>
+        <w:rPr>
+          <w:rStyle w:val="NormalTok"/>
+        </w:rPr>
+        <w:t xml:space="preserve">    </w:t>
+      </w:r>
+      <w:r>
+        <w:br/>
+      </w:r>
+      <w:r>
+        <w:rPr>
+          <w:rStyle w:val="NormalTok"/>
+        </w:rPr>
+        <w:t xml:space="preserve">    p </w:t>
+      </w:r>
+      <w:r>
+        <w:rPr>
+          <w:rStyle w:val="OtherTok"/>
+        </w:rPr>
+        <w:t xml:space="preserve">&lt;-</w:t>
+      </w:r>
+      <w:r>
+        <w:rPr>
+          <w:rStyle w:val="NormalTok"/>
+        </w:rPr>
+        <w:t xml:space="preserve"> </w:t>
+      </w:r>
+      <w:r>
+        <w:rPr>
+          <w:rStyle w:val="FunctionTok"/>
+        </w:rPr>
+        <w:t xml:space="preserve">ggplot</w:t>
+      </w:r>
+      <w:r>
+        <w:rPr>
+          <w:rStyle w:val="NormalTok"/>
+        </w:rPr>
+        <w:t xml:space="preserve">(df, </w:t>
+      </w:r>
+      <w:r>
+        <w:rPr>
+          <w:rStyle w:val="FunctionTok"/>
+        </w:rPr>
+        <w:t xml:space="preserve">aes</w:t>
+      </w:r>
+      <w:r>
+        <w:rPr>
+          <w:rStyle w:val="NormalTok"/>
+        </w:rPr>
+        <w:t xml:space="preserve">(</w:t>
+      </w:r>
+      <w:r>
+        <w:rPr>
+          <w:rStyle w:val="AttributeTok"/>
+        </w:rPr>
+        <w:t xml:space="preserve">x =</w:t>
+      </w:r>
+      <w:r>
+        <w:rPr>
+          <w:rStyle w:val="NormalTok"/>
+        </w:rPr>
+        <w:t xml:space="preserve"> name, </w:t>
+      </w:r>
+      <w:r>
+        <w:rPr>
+          <w:rStyle w:val="AttributeTok"/>
+        </w:rPr>
+        <w:t xml:space="preserve">y =</w:t>
+      </w:r>
+      <w:r>
+        <w:rPr>
+          <w:rStyle w:val="NormalTok"/>
+        </w:rPr>
+        <w:t xml:space="preserve"> betweenness)) </w:t>
+      </w:r>
+      <w:r>
+        <w:rPr>
+          <w:rStyle w:val="SpecialCharTok"/>
+        </w:rPr>
+        <w:t xml:space="preserve">+</w:t>
+      </w:r>
+      <w:r>
+        <w:br/>
+      </w:r>
+      <w:r>
+        <w:rPr>
+          <w:rStyle w:val="NormalTok"/>
+        </w:rPr>
+        <w:t xml:space="preserve">      </w:t>
+      </w:r>
+      <w:r>
+        <w:rPr>
+          <w:rStyle w:val="FunctionTok"/>
+        </w:rPr>
+        <w:t xml:space="preserve">geom_point</w:t>
+      </w:r>
+      <w:r>
+        <w:rPr>
+          <w:rStyle w:val="NormalTok"/>
+        </w:rPr>
+        <w:t xml:space="preserve">(</w:t>
+      </w:r>
+      <w:r>
+        <w:rPr>
+          <w:rStyle w:val="FunctionTok"/>
+        </w:rPr>
+        <w:t xml:space="preserve">aes</w:t>
+      </w:r>
+      <w:r>
+        <w:rPr>
+          <w:rStyle w:val="NormalTok"/>
+        </w:rPr>
+        <w:t xml:space="preserve">(</w:t>
+      </w:r>
+      <w:r>
+        <w:rPr>
+          <w:rStyle w:val="AttributeTok"/>
+        </w:rPr>
+        <w:t xml:space="preserve">size =</w:t>
+      </w:r>
+      <w:r>
+        <w:rPr>
+          <w:rStyle w:val="NormalTok"/>
+        </w:rPr>
+        <w:t xml:space="preserve"> betweenness), </w:t>
+      </w:r>
+      <w:r>
+        <w:rPr>
+          <w:rStyle w:val="AttributeTok"/>
+        </w:rPr>
+        <w:t xml:space="preserve">color =</w:t>
+      </w:r>
+      <w:r>
+        <w:rPr>
+          <w:rStyle w:val="NormalTok"/>
+        </w:rPr>
+        <w:t xml:space="preserve"> </w:t>
+      </w:r>
+      <w:r>
+        <w:rPr>
+          <w:rStyle w:val="StringTok"/>
+        </w:rPr>
+        <w:t xml:space="preserve">"tomato"</w:t>
+      </w:r>
+      <w:r>
+        <w:rPr>
+          <w:rStyle w:val="NormalTok"/>
+        </w:rPr>
+        <w:t xml:space="preserve">) </w:t>
+      </w:r>
+      <w:r>
+        <w:rPr>
+          <w:rStyle w:val="SpecialCharTok"/>
+        </w:rPr>
+        <w:t xml:space="preserve">+</w:t>
+      </w:r>
+      <w:r>
+        <w:br/>
+      </w:r>
+      <w:r>
+        <w:rPr>
+          <w:rStyle w:val="NormalTok"/>
+        </w:rPr>
+        <w:t xml:space="preserve">      </w:t>
+      </w:r>
+      <w:r>
+        <w:rPr>
+          <w:rStyle w:val="FunctionTok"/>
+        </w:rPr>
+        <w:t xml:space="preserve">coord_flip</w:t>
+      </w:r>
+      <w:r>
+        <w:rPr>
+          <w:rStyle w:val="NormalTok"/>
+        </w:rPr>
+        <w:t xml:space="preserve">() </w:t>
+      </w:r>
+      <w:r>
+        <w:rPr>
+          <w:rStyle w:val="SpecialCharTok"/>
+        </w:rPr>
+        <w:t xml:space="preserve">+</w:t>
+      </w:r>
+      <w:r>
+        <w:br/>
+      </w:r>
+      <w:r>
+        <w:rPr>
+          <w:rStyle w:val="NormalTok"/>
+        </w:rPr>
+        <w:t xml:space="preserve">      </w:t>
+      </w:r>
+      <w:r>
+        <w:rPr>
+          <w:rStyle w:val="FunctionTok"/>
+        </w:rPr>
+        <w:t xml:space="preserve">labs</w:t>
+      </w:r>
+      <w:r>
+        <w:rPr>
+          <w:rStyle w:val="NormalTok"/>
+        </w:rPr>
+        <w:t xml:space="preserve">(</w:t>
+      </w:r>
+      <w:r>
+        <w:rPr>
+          <w:rStyle w:val="AttributeTok"/>
+        </w:rPr>
+        <w:t xml:space="preserve">title =</w:t>
+      </w:r>
+      <w:r>
+        <w:rPr>
+          <w:rStyle w:val="NormalTok"/>
+        </w:rPr>
+        <w:t xml:space="preserve"> </w:t>
+      </w:r>
+      <w:r>
+        <w:rPr>
+          <w:rStyle w:val="StringTok"/>
+        </w:rPr>
+        <w:t xml:space="preserve">"Betweenness of Nodes"</w:t>
+      </w:r>
+      <w:r>
+        <w:rPr>
+          <w:rStyle w:val="NormalTok"/>
+        </w:rPr>
+        <w:t xml:space="preserve">) </w:t>
+      </w:r>
+      <w:r>
+        <w:rPr>
+          <w:rStyle w:val="SpecialCharTok"/>
+        </w:rPr>
+        <w:t xml:space="preserve">+</w:t>
+      </w:r>
+      <w:r>
+        <w:br/>
+      </w:r>
+      <w:r>
+        <w:rPr>
+          <w:rStyle w:val="NormalTok"/>
+        </w:rPr>
+        <w:t xml:space="preserve">      </w:t>
+      </w:r>
+      <w:r>
+        <w:rPr>
+          <w:rStyle w:val="FunctionTok"/>
+        </w:rPr>
+        <w:t xml:space="preserve">theme_minimal</w:t>
+      </w:r>
+      <w:r>
+        <w:rPr>
+          <w:rStyle w:val="NormalTok"/>
+        </w:rPr>
+        <w:t xml:space="preserve">()</w:t>
+      </w:r>
+      <w:r>
+        <w:br/>
+      </w:r>
+      <w:r>
+        <w:rPr>
+          <w:rStyle w:val="NormalTok"/>
+        </w:rPr>
+        <w:t xml:space="preserve">    </w:t>
+      </w:r>
+      <w:r>
+        <w:br/>
+      </w:r>
+      <w:r>
+        <w:rPr>
+          <w:rStyle w:val="NormalTok"/>
+        </w:rPr>
+        <w:t xml:space="preserve">    </w:t>
+      </w:r>
+      <w:r>
+        <w:rPr>
+          <w:rStyle w:val="FunctionTok"/>
+        </w:rPr>
+        <w:t xml:space="preserve">ggplotly</w:t>
+      </w:r>
+      <w:r>
+        <w:rPr>
+          <w:rStyle w:val="NormalTok"/>
+        </w:rPr>
+        <w:t xml:space="preserve">(p)</w:t>
+      </w:r>
+      <w:r>
+        <w:br/>
+      </w:r>
+      <w:r>
+        <w:rPr>
+          <w:rStyle w:val="NormalTok"/>
+        </w:rPr>
+        <w:t xml:space="preserve">  })</w:t>
+      </w:r>
+      <w:r>
+        <w:br/>
+      </w:r>
+      <w:r>
+        <w:rPr>
+          <w:rStyle w:val="NormalTok"/>
+        </w:rPr>
+        <w:t xml:space="preserve">  </w:t>
+      </w:r>
+      <w:r>
+        <w:br/>
+      </w:r>
+      <w:r>
+        <w:rPr>
+          <w:rStyle w:val="NormalTok"/>
+        </w:rPr>
+        <w:t xml:space="preserve">  </w:t>
+      </w:r>
+      <w:r>
+        <w:rPr>
+          <w:rStyle w:val="CommentTok"/>
+        </w:rPr>
+        <w:t xml:space="preserve"># Timeline</w:t>
+      </w:r>
+      <w:r>
+        <w:br/>
+      </w:r>
+      <w:r>
+        <w:rPr>
+          <w:rStyle w:val="NormalTok"/>
+        </w:rPr>
+        <w:t xml:space="preserve">  output</w:t>
+      </w:r>
+      <w:r>
+        <w:rPr>
+          <w:rStyle w:val="SpecialCharTok"/>
+        </w:rPr>
+        <w:t xml:space="preserve">$</w:t>
+      </w:r>
+      <w:r>
+        <w:rPr>
+          <w:rStyle w:val="NormalTok"/>
+        </w:rPr>
+        <w:t xml:space="preserve">timelinePlot </w:t>
+      </w:r>
+      <w:r>
+        <w:rPr>
+          <w:rStyle w:val="OtherTok"/>
+        </w:rPr>
+        <w:t xml:space="preserve">&lt;-</w:t>
+      </w:r>
+      <w:r>
+        <w:rPr>
+          <w:rStyle w:val="NormalTok"/>
+        </w:rPr>
+        <w:t xml:space="preserve"> </w:t>
+      </w:r>
+      <w:r>
+        <w:rPr>
+          <w:rStyle w:val="FunctionTok"/>
+        </w:rPr>
+        <w:t xml:space="preserve">renderPlotly</w:t>
+      </w:r>
+      <w:r>
+        <w:rPr>
+          <w:rStyle w:val="NormalTok"/>
+        </w:rPr>
+        <w:t xml:space="preserve">({</w:t>
+      </w:r>
+      <w:r>
+        <w:br/>
+      </w:r>
+      <w:r>
+        <w:rPr>
+          <w:rStyle w:val="NormalTok"/>
+        </w:rPr>
+        <w:t xml:space="preserve">    p </w:t>
+      </w:r>
+      <w:r>
+        <w:rPr>
+          <w:rStyle w:val="OtherTok"/>
+        </w:rPr>
+        <w:t xml:space="preserve">&lt;-</w:t>
+      </w:r>
+      <w:r>
+        <w:rPr>
+          <w:rStyle w:val="NormalTok"/>
+        </w:rPr>
+        <w:t xml:space="preserve"> </w:t>
+      </w:r>
+      <w:r>
+        <w:rPr>
+          <w:rStyle w:val="FunctionTok"/>
+        </w:rPr>
+        <w:t xml:space="preserve">ggplot</w:t>
+      </w:r>
+      <w:r>
+        <w:rPr>
+          <w:rStyle w:val="NormalTok"/>
+        </w:rPr>
+        <w:t xml:space="preserve">(</w:t>
+      </w:r>
+      <w:r>
+        <w:rPr>
+          <w:rStyle w:val="FunctionTok"/>
+        </w:rPr>
+        <w:t xml:space="preserve">filtered_data</w:t>
+      </w:r>
+      <w:r>
+        <w:rPr>
+          <w:rStyle w:val="NormalTok"/>
+        </w:rPr>
+        <w:t xml:space="preserve">(), </w:t>
+      </w:r>
+      <w:r>
+        <w:rPr>
+          <w:rStyle w:val="FunctionTok"/>
+        </w:rPr>
+        <w:t xml:space="preserve">aes</w:t>
+      </w:r>
+      <w:r>
+        <w:rPr>
+          <w:rStyle w:val="NormalTok"/>
+        </w:rPr>
+        <w:t xml:space="preserve">(</w:t>
+      </w:r>
+      <w:r>
+        <w:rPr>
+          <w:rStyle w:val="AttributeTok"/>
+        </w:rPr>
+        <w:t xml:space="preserve">x =</w:t>
+      </w:r>
+      <w:r>
+        <w:rPr>
+          <w:rStyle w:val="NormalTok"/>
+        </w:rPr>
+        <w:t xml:space="preserve"> timestamp, </w:t>
+      </w:r>
+      <w:r>
+        <w:rPr>
+          <w:rStyle w:val="AttributeTok"/>
+        </w:rPr>
+        <w:t xml:space="preserve">y =</w:t>
+      </w:r>
+      <w:r>
+        <w:rPr>
+          <w:rStyle w:val="NormalTok"/>
+        </w:rPr>
+        <w:t xml:space="preserve"> event_type, </w:t>
+      </w:r>
+      <w:r>
+        <w:rPr>
+          <w:rStyle w:val="AttributeTok"/>
+        </w:rPr>
+        <w:t xml:space="preserve">text =</w:t>
+      </w:r>
+      <w:r>
+        <w:rPr>
+          <w:rStyle w:val="NormalTok"/>
+        </w:rPr>
+        <w:t xml:space="preserve"> evidence)) </w:t>
+      </w:r>
+      <w:r>
+        <w:rPr>
+          <w:rStyle w:val="SpecialCharTok"/>
+        </w:rPr>
+        <w:t xml:space="preserve">+</w:t>
+      </w:r>
+      <w:r>
+        <w:br/>
+      </w:r>
+      <w:r>
+        <w:rPr>
+          <w:rStyle w:val="NormalTok"/>
+        </w:rPr>
+        <w:t xml:space="preserve">      </w:t>
+      </w:r>
+      <w:r>
+        <w:rPr>
+          <w:rStyle w:val="FunctionTok"/>
+        </w:rPr>
+        <w:t xml:space="preserve">geom_point</w:t>
+      </w:r>
+      <w:r>
+        <w:rPr>
+          <w:rStyle w:val="NormalTok"/>
+        </w:rPr>
+        <w:t xml:space="preserve">(</w:t>
+      </w:r>
+      <w:r>
+        <w:rPr>
+          <w:rStyle w:val="FunctionTok"/>
+        </w:rPr>
+        <w:t xml:space="preserve">aes</w:t>
+      </w:r>
+      <w:r>
+        <w:rPr>
+          <w:rStyle w:val="NormalTok"/>
+        </w:rPr>
+        <w:t xml:space="preserve">(</w:t>
+      </w:r>
+      <w:r>
+        <w:rPr>
+          <w:rStyle w:val="AttributeTok"/>
+        </w:rPr>
+        <w:t xml:space="preserve">color =</w:t>
+      </w:r>
+      <w:r>
+        <w:rPr>
+          <w:rStyle w:val="NormalTok"/>
+        </w:rPr>
+        <w:t xml:space="preserve"> event_type, </w:t>
+      </w:r>
+      <w:r>
+        <w:rPr>
+          <w:rStyle w:val="AttributeTok"/>
+        </w:rPr>
+        <w:t xml:space="preserve">shape =</w:t>
+      </w:r>
+      <w:r>
+        <w:rPr>
+          <w:rStyle w:val="NormalTok"/>
+        </w:rPr>
+        <w:t xml:space="preserve"> confirmed_flag), </w:t>
+      </w:r>
+      <w:r>
+        <w:rPr>
+          <w:rStyle w:val="AttributeTok"/>
+        </w:rPr>
+        <w:t xml:space="preserve">size =</w:t>
+      </w:r>
+      <w:r>
+        <w:rPr>
+          <w:rStyle w:val="NormalTok"/>
+        </w:rPr>
+        <w:t xml:space="preserve"> </w:t>
+      </w:r>
+      <w:r>
+        <w:rPr>
+          <w:rStyle w:val="DecValTok"/>
+        </w:rPr>
+        <w:t xml:space="preserve">3</w:t>
+      </w:r>
+      <w:r>
+        <w:rPr>
+          <w:rStyle w:val="NormalTok"/>
+        </w:rPr>
+        <w:t xml:space="preserve">) </w:t>
+      </w:r>
+      <w:r>
+        <w:rPr>
+          <w:rStyle w:val="SpecialCharTok"/>
+        </w:rPr>
+        <w:t xml:space="preserve">+</w:t>
+      </w:r>
+      <w:r>
+        <w:br/>
+      </w:r>
+      <w:r>
+        <w:rPr>
+          <w:rStyle w:val="NormalTok"/>
+        </w:rPr>
+        <w:t xml:space="preserve">      </w:t>
+      </w:r>
+      <w:r>
+        <w:rPr>
+          <w:rStyle w:val="FunctionTok"/>
+        </w:rPr>
+        <w:t xml:space="preserve">labs</w:t>
+      </w:r>
+      <w:r>
+        <w:rPr>
+          <w:rStyle w:val="NormalTok"/>
+        </w:rPr>
+        <w:t xml:space="preserve">(</w:t>
+      </w:r>
+      <w:r>
+        <w:rPr>
+          <w:rStyle w:val="AttributeTok"/>
+        </w:rPr>
+        <w:t xml:space="preserve">title =</w:t>
+      </w:r>
+      <w:r>
+        <w:rPr>
+          <w:rStyle w:val="NormalTok"/>
+        </w:rPr>
+        <w:t xml:space="preserve"> </w:t>
+      </w:r>
+      <w:r>
+        <w:rPr>
+          <w:rStyle w:val="StringTok"/>
+        </w:rPr>
+        <w:t xml:space="preserve">"Timeline of Nadia Conti's Activities"</w:t>
+      </w:r>
+      <w:r>
+        <w:rPr>
+          <w:rStyle w:val="NormalTok"/>
+        </w:rPr>
+        <w:t xml:space="preserve">) </w:t>
+      </w:r>
+      <w:r>
+        <w:rPr>
+          <w:rStyle w:val="SpecialCharTok"/>
+        </w:rPr>
+        <w:t xml:space="preserve">+</w:t>
+      </w:r>
+      <w:r>
+        <w:br/>
+      </w:r>
+      <w:r>
+        <w:rPr>
+          <w:rStyle w:val="NormalTok"/>
+        </w:rPr>
+        <w:t xml:space="preserve">      </w:t>
+      </w:r>
+      <w:r>
+        <w:rPr>
+          <w:rStyle w:val="FunctionTok"/>
+        </w:rPr>
+        <w:t xml:space="preserve">theme_minimal</w:t>
+      </w:r>
+      <w:r>
+        <w:rPr>
+          <w:rStyle w:val="NormalTok"/>
+        </w:rPr>
+        <w:t xml:space="preserve">()</w:t>
+      </w:r>
+      <w:r>
+        <w:br/>
+      </w:r>
+      <w:r>
+        <w:rPr>
+          <w:rStyle w:val="NormalTok"/>
+        </w:rPr>
+        <w:t xml:space="preserve">    </w:t>
+      </w:r>
+      <w:r>
+        <w:br/>
+      </w:r>
+      <w:r>
+        <w:rPr>
+          <w:rStyle w:val="NormalTok"/>
+        </w:rPr>
+        <w:t xml:space="preserve">    </w:t>
+      </w:r>
+      <w:r>
+        <w:rPr>
+          <w:rStyle w:val="FunctionTok"/>
+        </w:rPr>
+        <w:t xml:space="preserve">ggplotly</w:t>
+      </w:r>
+      <w:r>
+        <w:rPr>
+          <w:rStyle w:val="NormalTok"/>
+        </w:rPr>
+        <w:t xml:space="preserve">(p, </w:t>
+      </w:r>
+      <w:r>
+        <w:rPr>
+          <w:rStyle w:val="AttributeTok"/>
+        </w:rPr>
+        <w:t xml:space="preserve">tooltip =</w:t>
+      </w:r>
+      <w:r>
+        <w:rPr>
+          <w:rStyle w:val="NormalTok"/>
+        </w:rPr>
+        <w:t xml:space="preserve"> </w:t>
+      </w:r>
+      <w:r>
+        <w:rPr>
+          <w:rStyle w:val="StringTok"/>
+        </w:rPr>
+        <w:t xml:space="preserve">"text"</w:t>
+      </w:r>
+      <w:r>
+        <w:rPr>
+          <w:rStyle w:val="NormalTok"/>
+        </w:rPr>
+        <w:t xml:space="preserve">)</w:t>
+      </w:r>
+      <w:r>
+        <w:br/>
+      </w:r>
+      <w:r>
+        <w:rPr>
+          <w:rStyle w:val="NormalTok"/>
+        </w:rPr>
+        <w:t xml:space="preserve">  })</w:t>
+      </w:r>
+      <w:r>
+        <w:br/>
+      </w:r>
+      <w:r>
+        <w:rPr>
+          <w:rStyle w:val="NormalTok"/>
+        </w:rPr>
+        <w:t xml:space="preserve">  </w:t>
+      </w:r>
+      <w:r>
+        <w:br/>
+      </w:r>
+      <w:r>
+        <w:rPr>
+          <w:rStyle w:val="NormalTok"/>
+        </w:rPr>
+        <w:t xml:space="preserve">  output</w:t>
+      </w:r>
+      <w:r>
+        <w:rPr>
+          <w:rStyle w:val="SpecialCharTok"/>
+        </w:rPr>
+        <w:t xml:space="preserve">$</w:t>
+      </w:r>
+      <w:r>
+        <w:rPr>
+          <w:rStyle w:val="NormalTok"/>
+        </w:rPr>
+        <w:t xml:space="preserve">download_filtered </w:t>
+      </w:r>
+      <w:r>
+        <w:rPr>
+          <w:rStyle w:val="OtherTok"/>
+        </w:rPr>
+        <w:t xml:space="preserve">&lt;-</w:t>
+      </w:r>
+      <w:r>
+        <w:rPr>
+          <w:rStyle w:val="NormalTok"/>
+        </w:rPr>
+        <w:t xml:space="preserve"> </w:t>
+      </w:r>
+      <w:r>
+        <w:rPr>
+          <w:rStyle w:val="FunctionTok"/>
+        </w:rPr>
+        <w:t xml:space="preserve">downloadHandler</w:t>
+      </w:r>
+      <w:r>
+        <w:rPr>
+          <w:rStyle w:val="NormalTok"/>
+        </w:rPr>
+        <w:t xml:space="preserve">(</w:t>
+      </w:r>
+      <w:r>
+        <w:br/>
+      </w:r>
+      <w:r>
+        <w:rPr>
+          <w:rStyle w:val="NormalTok"/>
+        </w:rPr>
+        <w:t xml:space="preserve">    </w:t>
+      </w:r>
+      <w:r>
+        <w:rPr>
+          <w:rStyle w:val="AttributeTok"/>
+        </w:rPr>
+        <w:t xml:space="preserve">filename =</w:t>
+      </w:r>
+      <w:r>
+        <w:rPr>
+          <w:rStyle w:val="NormalTok"/>
+        </w:rPr>
+        <w:t xml:space="preserve"> </w:t>
+      </w:r>
+      <w:r>
+        <w:rPr>
+          <w:rStyle w:val="ControlFlowTok"/>
+        </w:rPr>
+        <w:t xml:space="preserve">function</w:t>
+      </w:r>
+      <w:r>
+        <w:rPr>
+          <w:rStyle w:val="NormalTok"/>
+        </w:rPr>
+        <w:t xml:space="preserve">() { </w:t>
+      </w:r>
+      <w:r>
+        <w:rPr>
+          <w:rStyle w:val="FunctionTok"/>
+        </w:rPr>
+        <w:t xml:space="preserve">paste0</w:t>
+      </w:r>
+      <w:r>
+        <w:rPr>
+          <w:rStyle w:val="NormalTok"/>
+        </w:rPr>
+        <w:t xml:space="preserve">(</w:t>
+      </w:r>
+      <w:r>
+        <w:rPr>
+          <w:rStyle w:val="StringTok"/>
+        </w:rPr>
+        <w:t xml:space="preserve">"filtered_timeline_"</w:t>
+      </w:r>
+      <w:r>
+        <w:rPr>
+          <w:rStyle w:val="NormalTok"/>
+        </w:rPr>
+        <w:t xml:space="preserve">, </w:t>
+      </w:r>
+      <w:r>
+        <w:rPr>
+          <w:rStyle w:val="FunctionTok"/>
+        </w:rPr>
+        <w:t xml:space="preserve">Sys.Date</w:t>
+      </w:r>
+      <w:r>
+        <w:rPr>
+          <w:rStyle w:val="NormalTok"/>
+        </w:rPr>
+        <w:t xml:space="preserve">(), </w:t>
+      </w:r>
+      <w:r>
+        <w:rPr>
+          <w:rStyle w:val="StringTok"/>
+        </w:rPr>
+        <w:t xml:space="preserve">".csv"</w:t>
+      </w:r>
+      <w:r>
+        <w:rPr>
+          <w:rStyle w:val="NormalTok"/>
+        </w:rPr>
+        <w:t xml:space="preserve">) },</w:t>
+      </w:r>
+      <w:r>
+        <w:br/>
+      </w:r>
+      <w:r>
+        <w:rPr>
+          <w:rStyle w:val="NormalTok"/>
+        </w:rPr>
+        <w:t xml:space="preserve">    </w:t>
+      </w:r>
+      <w:r>
+        <w:rPr>
+          <w:rStyle w:val="AttributeTok"/>
+        </w:rPr>
+        <w:t xml:space="preserve">content =</w:t>
+      </w:r>
+      <w:r>
+        <w:rPr>
+          <w:rStyle w:val="NormalTok"/>
+        </w:rPr>
+        <w:t xml:space="preserve"> </w:t>
+      </w:r>
+      <w:r>
+        <w:rPr>
+          <w:rStyle w:val="ControlFlowTok"/>
+        </w:rPr>
+        <w:t xml:space="preserve">function</w:t>
+      </w:r>
+      <w:r>
+        <w:rPr>
+          <w:rStyle w:val="NormalTok"/>
+        </w:rPr>
+        <w:t xml:space="preserve">(file) {</w:t>
+      </w:r>
+      <w:r>
+        <w:br/>
+      </w:r>
+      <w:r>
+        <w:rPr>
+          <w:rStyle w:val="NormalTok"/>
+        </w:rPr>
+        <w:t xml:space="preserve">      </w:t>
+      </w:r>
+      <w:r>
+        <w:rPr>
+          <w:rStyle w:val="FunctionTok"/>
+        </w:rPr>
+        <w:t xml:space="preserve">write.csv</w:t>
+      </w:r>
+      <w:r>
+        <w:rPr>
+          <w:rStyle w:val="NormalTok"/>
+        </w:rPr>
+        <w:t xml:space="preserve">(</w:t>
+      </w:r>
+      <w:r>
+        <w:rPr>
+          <w:rStyle w:val="FunctionTok"/>
+        </w:rPr>
+        <w:t xml:space="preserve">filtered_data</w:t>
+      </w:r>
+      <w:r>
+        <w:rPr>
+          <w:rStyle w:val="NormalTok"/>
+        </w:rPr>
+        <w:t xml:space="preserve">(), file, </w:t>
+      </w:r>
+      <w:r>
+        <w:rPr>
+          <w:rStyle w:val="AttributeTok"/>
+        </w:rPr>
+        <w:t xml:space="preserve">row.names =</w:t>
+      </w:r>
+      <w:r>
+        <w:rPr>
+          <w:rStyle w:val="NormalTok"/>
+        </w:rPr>
+        <w:t xml:space="preserve"> </w:t>
+      </w:r>
+      <w:r>
+        <w:rPr>
+          <w:rStyle w:val="ConstantTok"/>
+        </w:rPr>
+        <w:t xml:space="preserve">FALSE</w:t>
+      </w:r>
+      <w:r>
+        <w:rPr>
+          <w:rStyle w:val="NormalTok"/>
+        </w:rPr>
+        <w:t xml:space="preserve">)</w:t>
+      </w:r>
+      <w:r>
+        <w:br/>
+      </w:r>
+      <w:r>
+        <w:rPr>
+          <w:rStyle w:val="NormalTok"/>
+        </w:rPr>
+        <w:t xml:space="preserve">    }</w:t>
+      </w:r>
+      <w:r>
+        <w:br/>
+      </w:r>
+      <w:r>
+        <w:rPr>
+          <w:rStyle w:val="NormalTok"/>
+        </w:rPr>
+        <w:t xml:space="preserve">  )</w:t>
+      </w:r>
+      <w:r>
+        <w:br/>
+      </w:r>
+      <w:r>
+        <w:rPr>
+          <w:rStyle w:val="NormalTok"/>
+        </w:rPr>
+        <w:t xml:space="preserve">  </w:t>
+      </w:r>
+      <w:r>
+        <w:br/>
+      </w:r>
+      <w:r>
+        <w:rPr>
+          <w:rStyle w:val="NormalTok"/>
+        </w:rPr>
+        <w:t xml:space="preserve">})</w:t>
+      </w:r>
+    </w:p>
+    <w:bookmarkEnd w:id="34"/>
     <w:sectPr/>
   </w:body>
 </w:document>

</xml_diff>